<commit_message>
Added Project plan and Acceptance Test Report files
</commit_message>
<xml_diff>
--- a/Acceptance Test Plan/Acceptance Test Plan -v0.6.docx
+++ b/Acceptance Test Plan/Acceptance Test Plan -v0.6.docx
@@ -8,8 +8,6 @@
         <w:spacing w:line="360" w:lineRule="auto"/>
         <w:jc w:val="right"/>
       </w:pPr>
-      <w:bookmarkStart w:id="0" w:name="_GoBack"/>
-      <w:bookmarkEnd w:id="0"/>
     </w:p>
     <w:p>
       <w:pPr>
@@ -929,7 +927,70 @@
                 <w:sz w:val="24"/>
                 <w:szCs w:val="24"/>
               </w:rPr>
-              <w:t>Cleaned user stories table and add US2, US11 and US13 tests</w:t>
+              <w:t>Cleaned user stories table and add</w:t>
+            </w:r>
+            <w:r>
+              <w:rPr>
+                <w:sz w:val="24"/>
+                <w:szCs w:val="24"/>
+              </w:rPr>
+              <w:t>ed</w:t>
+            </w:r>
+            <w:r>
+              <w:rPr>
+                <w:sz w:val="24"/>
+                <w:szCs w:val="24"/>
+              </w:rPr>
+              <w:t xml:space="preserve"> </w:t>
+            </w:r>
+            <w:r>
+              <w:rPr>
+                <w:sz w:val="24"/>
+                <w:szCs w:val="24"/>
+              </w:rPr>
+              <w:t xml:space="preserve">tests for </w:t>
+            </w:r>
+            <w:r>
+              <w:rPr>
+                <w:sz w:val="24"/>
+                <w:szCs w:val="24"/>
+              </w:rPr>
+              <w:t>US2, US11</w:t>
+            </w:r>
+            <w:r>
+              <w:rPr>
+                <w:sz w:val="24"/>
+                <w:szCs w:val="24"/>
+              </w:rPr>
+              <w:t>,</w:t>
+            </w:r>
+            <w:r>
+              <w:rPr>
+                <w:sz w:val="24"/>
+                <w:szCs w:val="24"/>
+              </w:rPr>
+              <w:t xml:space="preserve"> US12,</w:t>
+            </w:r>
+            <w:r>
+              <w:rPr>
+                <w:sz w:val="24"/>
+                <w:szCs w:val="24"/>
+              </w:rPr>
+              <w:t xml:space="preserve"> </w:t>
+            </w:r>
+            <w:r>
+              <w:rPr>
+                <w:sz w:val="24"/>
+                <w:szCs w:val="24"/>
+              </w:rPr>
+              <w:t>US13</w:t>
+            </w:r>
+            <w:r>
+              <w:rPr>
+                <w:sz w:val="24"/>
+                <w:szCs w:val="24"/>
+              </w:rPr>
+              <w:t xml:space="preserve"> and US14</w:t>
             </w:r>
           </w:p>
         </w:tc>
@@ -2321,21 +2382,21 @@
         </w:numPr>
         <w:spacing w:line="360" w:lineRule="auto"/>
       </w:pPr>
-      <w:bookmarkStart w:id="1" w:name="_Toc503099875"/>
+      <w:bookmarkStart w:id="0" w:name="_Toc503099875"/>
       <w:r>
         <w:rPr>
           <w:rStyle w:val="IntenseEmphasis"/>
         </w:rPr>
         <w:t>Introduction</w:t>
       </w:r>
-      <w:bookmarkEnd w:id="1"/>
+      <w:bookmarkEnd w:id="0"/>
     </w:p>
     <w:p>
       <w:pPr>
         <w:spacing w:line="360" w:lineRule="auto"/>
       </w:pPr>
-      <w:bookmarkStart w:id="2" w:name="_30j0zll" w:colFirst="0" w:colLast="0"/>
-      <w:bookmarkEnd w:id="2"/>
+      <w:bookmarkStart w:id="1" w:name="_30j0zll" w:colFirst="0" w:colLast="0"/>
+      <w:bookmarkEnd w:id="1"/>
     </w:p>
     <w:p>
       <w:pPr>
@@ -2350,7 +2411,7 @@
           <w:szCs w:val="24"/>
         </w:rPr>
       </w:pPr>
-      <w:bookmarkStart w:id="3" w:name="_Toc503099876"/>
+      <w:bookmarkStart w:id="2" w:name="_Toc503099876"/>
       <w:r>
         <w:rPr>
           <w:sz w:val="24"/>
@@ -2358,7 +2419,7 @@
         </w:rPr>
         <w:t>Purpose of this document</w:t>
       </w:r>
-      <w:bookmarkEnd w:id="3"/>
+      <w:bookmarkEnd w:id="2"/>
     </w:p>
     <w:p>
       <w:pPr>
@@ -2427,7 +2488,7 @@
           <w:szCs w:val="24"/>
         </w:rPr>
       </w:pPr>
-      <w:bookmarkStart w:id="4" w:name="_Toc503099877"/>
+      <w:bookmarkStart w:id="3" w:name="_Toc503099877"/>
       <w:r>
         <w:rPr>
           <w:sz w:val="24"/>
@@ -2435,7 +2496,7 @@
         </w:rPr>
         <w:t>Document organization</w:t>
       </w:r>
-      <w:bookmarkEnd w:id="4"/>
+      <w:bookmarkEnd w:id="3"/>
     </w:p>
     <w:p>
       <w:pPr>
@@ -2669,7 +2730,7 @@
           <w:szCs w:val="24"/>
         </w:rPr>
       </w:pPr>
-      <w:bookmarkStart w:id="5" w:name="_Toc503099878"/>
+      <w:bookmarkStart w:id="4" w:name="_Toc503099878"/>
       <w:r>
         <w:rPr>
           <w:sz w:val="24"/>
@@ -2677,7 +2738,7 @@
         </w:rPr>
         <w:t>Intended Audience</w:t>
       </w:r>
-      <w:bookmarkEnd w:id="5"/>
+      <w:bookmarkEnd w:id="4"/>
     </w:p>
     <w:p>
       <w:pPr>
@@ -2766,8 +2827,8 @@
           <w:szCs w:val="24"/>
         </w:rPr>
       </w:pPr>
-      <w:bookmarkStart w:id="6" w:name="_2et92p0" w:colFirst="0" w:colLast="0"/>
-      <w:bookmarkEnd w:id="6"/>
+      <w:bookmarkStart w:id="5" w:name="_2et92p0" w:colFirst="0" w:colLast="0"/>
+      <w:bookmarkEnd w:id="5"/>
     </w:p>
     <w:p>
       <w:pPr>
@@ -2782,7 +2843,7 @@
           <w:szCs w:val="24"/>
         </w:rPr>
       </w:pPr>
-      <w:bookmarkStart w:id="7" w:name="_Toc503099879"/>
+      <w:bookmarkStart w:id="6" w:name="_Toc503099879"/>
       <w:r>
         <w:rPr>
           <w:sz w:val="24"/>
@@ -2790,7 +2851,7 @@
         </w:rPr>
         <w:t>Scope</w:t>
       </w:r>
-      <w:bookmarkEnd w:id="7"/>
+      <w:bookmarkEnd w:id="6"/>
     </w:p>
     <w:p>
       <w:pPr>
@@ -2831,16 +2892,16 @@
           <w:szCs w:val="24"/>
         </w:rPr>
       </w:pPr>
-      <w:bookmarkStart w:id="8" w:name="_ueptq2tuo34b" w:colFirst="0" w:colLast="0"/>
-      <w:bookmarkStart w:id="9" w:name="_ck7dokuk4ahc" w:colFirst="0" w:colLast="0"/>
-      <w:bookmarkStart w:id="10" w:name="_jyqn7pvkoupe" w:colFirst="0" w:colLast="0"/>
-      <w:bookmarkStart w:id="11" w:name="_mu15wj7jllfk" w:colFirst="0" w:colLast="0"/>
-      <w:bookmarkStart w:id="12" w:name="_tyjcwt" w:colFirst="0" w:colLast="0"/>
+      <w:bookmarkStart w:id="7" w:name="_ueptq2tuo34b" w:colFirst="0" w:colLast="0"/>
+      <w:bookmarkStart w:id="8" w:name="_ck7dokuk4ahc" w:colFirst="0" w:colLast="0"/>
+      <w:bookmarkStart w:id="9" w:name="_jyqn7pvkoupe" w:colFirst="0" w:colLast="0"/>
+      <w:bookmarkStart w:id="10" w:name="_mu15wj7jllfk" w:colFirst="0" w:colLast="0"/>
+      <w:bookmarkStart w:id="11" w:name="_tyjcwt" w:colFirst="0" w:colLast="0"/>
+      <w:bookmarkEnd w:id="7"/>
       <w:bookmarkEnd w:id="8"/>
       <w:bookmarkEnd w:id="9"/>
       <w:bookmarkEnd w:id="10"/>
       <w:bookmarkEnd w:id="11"/>
-      <w:bookmarkEnd w:id="12"/>
     </w:p>
     <w:p>
       <w:pPr>
@@ -2855,7 +2916,7 @@
           <w:szCs w:val="24"/>
         </w:rPr>
       </w:pPr>
-      <w:bookmarkStart w:id="13" w:name="_Toc503099880"/>
+      <w:bookmarkStart w:id="12" w:name="_Toc503099880"/>
       <w:r>
         <w:rPr>
           <w:sz w:val="24"/>
@@ -2863,7 +2924,7 @@
         </w:rPr>
         <w:t>Definitions and acronyms</w:t>
       </w:r>
-      <w:bookmarkEnd w:id="13"/>
+      <w:bookmarkEnd w:id="12"/>
     </w:p>
     <w:p>
       <w:pPr>
@@ -2878,7 +2939,7 @@
           <w:szCs w:val="24"/>
         </w:rPr>
       </w:pPr>
-      <w:bookmarkStart w:id="14" w:name="_Toc503099881"/>
+      <w:bookmarkStart w:id="13" w:name="_Toc503099881"/>
       <w:r>
         <w:rPr>
           <w:sz w:val="24"/>
@@ -2886,7 +2947,7 @@
         </w:rPr>
         <w:t>Definitions</w:t>
       </w:r>
-      <w:bookmarkEnd w:id="14"/>
+      <w:bookmarkEnd w:id="13"/>
     </w:p>
     <w:p>
       <w:pPr>
@@ -3056,8 +3117,8 @@
           <w:szCs w:val="24"/>
         </w:rPr>
       </w:pPr>
-      <w:bookmarkStart w:id="15" w:name="_1t3h5sf" w:colFirst="0" w:colLast="0"/>
-      <w:bookmarkEnd w:id="15"/>
+      <w:bookmarkStart w:id="14" w:name="_1t3h5sf" w:colFirst="0" w:colLast="0"/>
+      <w:bookmarkEnd w:id="14"/>
     </w:p>
     <w:p>
       <w:pPr>
@@ -3072,7 +3133,7 @@
           <w:szCs w:val="24"/>
         </w:rPr>
       </w:pPr>
-      <w:bookmarkStart w:id="16" w:name="_Toc503099882"/>
+      <w:bookmarkStart w:id="15" w:name="_Toc503099882"/>
       <w:r>
         <w:rPr>
           <w:sz w:val="24"/>
@@ -3080,7 +3141,7 @@
         </w:rPr>
         <w:t>Acronyms and abbreviations</w:t>
       </w:r>
-      <w:bookmarkEnd w:id="16"/>
+      <w:bookmarkEnd w:id="15"/>
     </w:p>
     <w:p>
       <w:pPr>
@@ -3396,8 +3457,8 @@
           <w:szCs w:val="24"/>
         </w:rPr>
       </w:pPr>
-      <w:bookmarkStart w:id="17" w:name="_4d34og8" w:colFirst="0" w:colLast="0"/>
-      <w:bookmarkEnd w:id="17"/>
+      <w:bookmarkStart w:id="16" w:name="_4d34og8" w:colFirst="0" w:colLast="0"/>
+      <w:bookmarkEnd w:id="16"/>
     </w:p>
     <w:p>
       <w:pPr>
@@ -3412,7 +3473,7 @@
           <w:szCs w:val="24"/>
         </w:rPr>
       </w:pPr>
-      <w:bookmarkStart w:id="18" w:name="_Toc503099883"/>
+      <w:bookmarkStart w:id="17" w:name="_Toc503099883"/>
       <w:r>
         <w:rPr>
           <w:sz w:val="24"/>
@@ -3420,7 +3481,7 @@
         </w:rPr>
         <w:t>References</w:t>
       </w:r>
-      <w:bookmarkEnd w:id="18"/>
+      <w:bookmarkEnd w:id="17"/>
     </w:p>
     <w:p>
       <w:pPr>
@@ -3430,8 +3491,8 @@
           <w:szCs w:val="24"/>
         </w:rPr>
       </w:pPr>
-      <w:bookmarkStart w:id="19" w:name="_ztssblqcro" w:colFirst="0" w:colLast="0"/>
-      <w:bookmarkEnd w:id="19"/>
+      <w:bookmarkStart w:id="18" w:name="_ztssblqcro" w:colFirst="0" w:colLast="0"/>
+      <w:bookmarkEnd w:id="18"/>
       <w:r>
         <w:rPr>
           <w:sz w:val="24"/>
@@ -3444,15 +3505,15 @@
       <w:pPr>
         <w:spacing w:line="360" w:lineRule="auto"/>
       </w:pPr>
-      <w:bookmarkStart w:id="20" w:name="_vd18adrbnsp0" w:colFirst="0" w:colLast="0"/>
-      <w:bookmarkEnd w:id="20"/>
+      <w:bookmarkStart w:id="19" w:name="_vd18adrbnsp0" w:colFirst="0" w:colLast="0"/>
+      <w:bookmarkEnd w:id="19"/>
     </w:p>
     <w:p>
       <w:pPr>
         <w:spacing w:line="360" w:lineRule="auto"/>
       </w:pPr>
-      <w:bookmarkStart w:id="21" w:name="_cscy684qlr2f" w:colFirst="0" w:colLast="0"/>
-      <w:bookmarkEnd w:id="21"/>
+      <w:bookmarkStart w:id="20" w:name="_cscy684qlr2f" w:colFirst="0" w:colLast="0"/>
+      <w:bookmarkEnd w:id="20"/>
     </w:p>
     <w:p>
       <w:pPr>
@@ -3466,14 +3527,14 @@
           <w:rStyle w:val="IntenseEmphasis"/>
         </w:rPr>
       </w:pPr>
-      <w:bookmarkStart w:id="22" w:name="_Toc503099884"/>
+      <w:bookmarkStart w:id="21" w:name="_Toc503099884"/>
       <w:r>
         <w:rPr>
           <w:rStyle w:val="IntenseEmphasis"/>
         </w:rPr>
         <w:t>Test description</w:t>
       </w:r>
-      <w:bookmarkEnd w:id="22"/>
+      <w:bookmarkEnd w:id="21"/>
     </w:p>
     <w:p>
       <w:pPr>
@@ -3483,8 +3544,8 @@
           <w:szCs w:val="24"/>
         </w:rPr>
       </w:pPr>
-      <w:bookmarkStart w:id="23" w:name="_lfa6za3ndhpa" w:colFirst="0" w:colLast="0"/>
-      <w:bookmarkEnd w:id="23"/>
+      <w:bookmarkStart w:id="22" w:name="_lfa6za3ndhpa" w:colFirst="0" w:colLast="0"/>
+      <w:bookmarkEnd w:id="22"/>
       <w:r>
         <w:rPr>
           <w:sz w:val="24"/>
@@ -3710,15 +3771,15 @@
       <w:pPr>
         <w:spacing w:line="360" w:lineRule="auto"/>
       </w:pPr>
-      <w:bookmarkStart w:id="24" w:name="_xqfge3unjrd8" w:colFirst="0" w:colLast="0"/>
-      <w:bookmarkEnd w:id="24"/>
+      <w:bookmarkStart w:id="23" w:name="_xqfge3unjrd8" w:colFirst="0" w:colLast="0"/>
+      <w:bookmarkEnd w:id="23"/>
     </w:p>
     <w:p>
       <w:pPr>
         <w:spacing w:line="360" w:lineRule="auto"/>
       </w:pPr>
-      <w:bookmarkStart w:id="25" w:name="_dfy1arib0yww" w:colFirst="0" w:colLast="0"/>
-      <w:bookmarkEnd w:id="25"/>
+      <w:bookmarkStart w:id="24" w:name="_dfy1arib0yww" w:colFirst="0" w:colLast="0"/>
+      <w:bookmarkEnd w:id="24"/>
       <w:r>
         <w:br w:type="page"/>
       </w:r>
@@ -3735,7 +3796,7 @@
           <w:rStyle w:val="IntenseEmphasis"/>
         </w:rPr>
       </w:pPr>
-      <w:bookmarkStart w:id="26" w:name="_Toc503099885"/>
+      <w:bookmarkStart w:id="25" w:name="_Toc503099885"/>
       <w:r>
         <w:rPr>
           <w:rStyle w:val="IntenseEmphasis"/>
@@ -3743,7 +3804,7 @@
         <w:lastRenderedPageBreak/>
         <w:t>User stories</w:t>
       </w:r>
-      <w:bookmarkEnd w:id="26"/>
+      <w:bookmarkEnd w:id="25"/>
       <w:r>
         <w:rPr>
           <w:rStyle w:val="IntenseEmphasis"/>
@@ -3788,8 +3849,8 @@
           <w:szCs w:val="24"/>
         </w:rPr>
       </w:pPr>
-      <w:bookmarkStart w:id="27" w:name="_2bn6wsx" w:colFirst="0" w:colLast="0"/>
-      <w:bookmarkEnd w:id="27"/>
+      <w:bookmarkStart w:id="26" w:name="_2bn6wsx" w:colFirst="0" w:colLast="0"/>
+      <w:bookmarkEnd w:id="26"/>
     </w:p>
     <w:tbl>
       <w:tblPr>
@@ -3833,12 +3894,12 @@
                 <w:szCs w:val="24"/>
               </w:rPr>
             </w:pPr>
-            <w:bookmarkStart w:id="28" w:name="kix.3sw3tc89uux" w:colFirst="0" w:colLast="0"/>
-            <w:bookmarkStart w:id="29" w:name="kix.i5vaafoupg8q" w:colFirst="0" w:colLast="0"/>
-            <w:bookmarkStart w:id="30" w:name="kix.spjrbs3mowb" w:colFirst="0" w:colLast="0"/>
+            <w:bookmarkStart w:id="27" w:name="kix.3sw3tc89uux" w:colFirst="0" w:colLast="0"/>
+            <w:bookmarkStart w:id="28" w:name="kix.i5vaafoupg8q" w:colFirst="0" w:colLast="0"/>
+            <w:bookmarkStart w:id="29" w:name="kix.spjrbs3mowb" w:colFirst="0" w:colLast="0"/>
+            <w:bookmarkEnd w:id="27"/>
             <w:bookmarkEnd w:id="28"/>
             <w:bookmarkEnd w:id="29"/>
-            <w:bookmarkEnd w:id="30"/>
             <w:r>
               <w:rPr>
                 <w:b/>
@@ -4421,25 +4482,7 @@
                 <w:szCs w:val="24"/>
                 <w:highlight w:val="white"/>
               </w:rPr>
-              <w:t xml:space="preserve">As a student I want to see which faculties are most </w:t>
-            </w:r>
-            <w:proofErr w:type="gramStart"/>
-            <w:r>
-              <w:rPr>
-                <w:sz w:val="24"/>
-                <w:szCs w:val="24"/>
-                <w:highlight w:val="white"/>
-              </w:rPr>
-              <w:t>similar to</w:t>
-            </w:r>
-            <w:proofErr w:type="gramEnd"/>
-            <w:r>
-              <w:rPr>
-                <w:sz w:val="24"/>
-                <w:szCs w:val="24"/>
-                <w:highlight w:val="white"/>
-              </w:rPr>
-              <w:t xml:space="preserve"> my own, so I can see what is my best option</w:t>
+              <w:t>As a student I want to see which faculties are most similar to my own, so I can see what is my best option</w:t>
             </w:r>
           </w:p>
         </w:tc>
@@ -5094,15 +5137,15 @@
           <w:b/>
         </w:rPr>
       </w:pPr>
-      <w:bookmarkStart w:id="31" w:name="_85pd7k3ew8kh" w:colFirst="0" w:colLast="0"/>
-      <w:bookmarkEnd w:id="31"/>
+      <w:bookmarkStart w:id="30" w:name="_85pd7k3ew8kh" w:colFirst="0" w:colLast="0"/>
+      <w:bookmarkEnd w:id="30"/>
     </w:p>
     <w:p>
       <w:pPr>
         <w:spacing w:line="360" w:lineRule="auto"/>
       </w:pPr>
-      <w:bookmarkStart w:id="32" w:name="_loc1q114xu2p" w:colFirst="0" w:colLast="0"/>
-      <w:bookmarkEnd w:id="32"/>
+      <w:bookmarkStart w:id="31" w:name="_loc1q114xu2p" w:colFirst="0" w:colLast="0"/>
+      <w:bookmarkEnd w:id="31"/>
     </w:p>
     <w:p>
       <w:pPr>
@@ -5116,14 +5159,14 @@
           <w:rStyle w:val="IntenseEmphasis"/>
         </w:rPr>
       </w:pPr>
-      <w:bookmarkStart w:id="33" w:name="_Toc503099886"/>
+      <w:bookmarkStart w:id="32" w:name="_Toc503099886"/>
       <w:r>
         <w:rPr>
           <w:rStyle w:val="IntenseEmphasis"/>
         </w:rPr>
         <w:t>List of tests</w:t>
       </w:r>
-      <w:bookmarkEnd w:id="33"/>
+      <w:bookmarkEnd w:id="32"/>
     </w:p>
     <w:p>
       <w:pPr>
@@ -5945,16 +5988,16 @@
               </w:rPr>
               <w:t xml:space="preserve">Press </w:t>
             </w:r>
-            <w:proofErr w:type="gramStart"/>
-            <w:r>
-              <w:rPr>
-                <w:rFonts w:ascii="Arial" w:eastAsia="Arial" w:hAnsi="Arial" w:cs="Arial"/>
+            <w:r>
+              <w:rPr>
+                <w:rFonts w:ascii="Arial" w:eastAsia="Arial" w:hAnsi="Arial" w:cs="Arial"/>
+                <w:b/>
+                <w:i/>
                 <w:sz w:val="22"/>
                 <w:szCs w:val="22"/>
               </w:rPr>
               <w:t>enter</w:t>
             </w:r>
-            <w:proofErr w:type="gramEnd"/>
             <w:r>
               <w:rPr>
                 <w:rFonts w:ascii="Arial" w:eastAsia="Arial" w:hAnsi="Arial" w:cs="Arial"/>
@@ -8356,27 +8399,7 @@
                 <w:szCs w:val="22"/>
                 <w:shd w:val="clear" w:color="auto" w:fill="FFFFFF"/>
               </w:rPr>
-              <w:t xml:space="preserve">As a student I want to see which faculties are most </w:t>
-            </w:r>
-            <w:proofErr w:type="gramStart"/>
-            <w:r>
-              <w:rPr>
-                <w:rFonts w:ascii="Arial" w:hAnsi="Arial" w:cs="Arial"/>
-                <w:sz w:val="22"/>
-                <w:szCs w:val="22"/>
-                <w:shd w:val="clear" w:color="auto" w:fill="FFFFFF"/>
-              </w:rPr>
-              <w:t>similar to</w:t>
-            </w:r>
-            <w:proofErr w:type="gramEnd"/>
-            <w:r>
-              <w:rPr>
-                <w:rFonts w:ascii="Arial" w:hAnsi="Arial" w:cs="Arial"/>
-                <w:sz w:val="22"/>
-                <w:szCs w:val="22"/>
-                <w:shd w:val="clear" w:color="auto" w:fill="FFFFFF"/>
-              </w:rPr>
-              <w:t xml:space="preserve"> my own, so I can see what is my best option</w:t>
+              <w:t>As a student I want to see which faculties are most similar to my own, so I can see what is my best option</w:t>
             </w:r>
             <w:r>
               <w:rPr>
@@ -10788,83 +10811,1584 @@
     </w:p>
     <w:p>
       <w:pPr>
+        <w:pStyle w:val="IntenseQuote"/>
+        <w:rPr>
+          <w:sz w:val="24"/>
+          <w:szCs w:val="24"/>
+        </w:rPr>
+      </w:pPr>
+      <w:r>
+        <w:rPr>
+          <w:sz w:val="24"/>
+          <w:szCs w:val="24"/>
+        </w:rPr>
+        <w:t>Comments and evaluation</w:t>
+      </w:r>
+    </w:p>
+    <w:tbl>
+      <w:tblPr>
+        <w:tblStyle w:val="a5"/>
+        <w:tblW w:w="9150" w:type="dxa"/>
+        <w:tblInd w:w="130" w:type="dxa"/>
+        <w:tblBorders>
+          <w:top w:val="single" w:sz="8" w:space="0" w:color="000000"/>
+          <w:left w:val="single" w:sz="8" w:space="0" w:color="000000"/>
+          <w:bottom w:val="single" w:sz="8" w:space="0" w:color="000000"/>
+          <w:right w:val="single" w:sz="8" w:space="0" w:color="000000"/>
+          <w:insideH w:val="single" w:sz="8" w:space="0" w:color="000000"/>
+          <w:insideV w:val="single" w:sz="8" w:space="0" w:color="000000"/>
+        </w:tblBorders>
+        <w:tblLayout w:type="fixed"/>
+        <w:tblLook w:val="0600" w:firstRow="0" w:lastRow="0" w:firstColumn="0" w:lastColumn="0" w:noHBand="1" w:noVBand="1"/>
+      </w:tblPr>
+      <w:tblGrid>
+        <w:gridCol w:w="3750"/>
+        <w:gridCol w:w="5400"/>
+      </w:tblGrid>
+      <w:tr>
+        <w:trPr>
+          <w:trHeight w:val="420"/>
+        </w:trPr>
+        <w:tc>
+          <w:tcPr>
+            <w:tcW w:w="3750" w:type="dxa"/>
+            <w:shd w:val="clear" w:color="auto" w:fill="auto"/>
+            <w:tcMar>
+              <w:top w:w="100" w:type="dxa"/>
+              <w:left w:w="100" w:type="dxa"/>
+              <w:bottom w:w="100" w:type="dxa"/>
+              <w:right w:w="100" w:type="dxa"/>
+            </w:tcMar>
+          </w:tcPr>
+          <w:p>
+            <w:pPr>
+              <w:jc w:val="left"/>
+              <w:rPr>
+                <w:rFonts w:ascii="Arial" w:eastAsia="Arial" w:hAnsi="Arial" w:cs="Arial"/>
+                <w:b/>
+                <w:sz w:val="22"/>
+                <w:szCs w:val="22"/>
+              </w:rPr>
+            </w:pPr>
+            <w:r>
+              <w:rPr>
+                <w:rFonts w:ascii="Arial" w:eastAsia="Arial" w:hAnsi="Arial" w:cs="Arial"/>
+                <w:b/>
+                <w:sz w:val="22"/>
+                <w:szCs w:val="22"/>
+              </w:rPr>
+              <w:t>Test ID</w:t>
+            </w:r>
+          </w:p>
+        </w:tc>
+        <w:tc>
+          <w:tcPr>
+            <w:tcW w:w="5400" w:type="dxa"/>
+            <w:shd w:val="clear" w:color="auto" w:fill="auto"/>
+            <w:tcMar>
+              <w:top w:w="100" w:type="dxa"/>
+              <w:left w:w="100" w:type="dxa"/>
+              <w:bottom w:w="100" w:type="dxa"/>
+              <w:right w:w="100" w:type="dxa"/>
+            </w:tcMar>
+          </w:tcPr>
+          <w:p>
+            <w:pPr>
+              <w:jc w:val="center"/>
+              <w:rPr>
+                <w:rFonts w:ascii="Arial" w:eastAsia="Arial" w:hAnsi="Arial" w:cs="Arial"/>
+                <w:b/>
+                <w:sz w:val="22"/>
+                <w:szCs w:val="22"/>
+              </w:rPr>
+            </w:pPr>
+            <w:r>
+              <w:rPr>
+                <w:rFonts w:ascii="Arial" w:eastAsia="Arial" w:hAnsi="Arial" w:cs="Arial"/>
+                <w:sz w:val="22"/>
+                <w:szCs w:val="22"/>
+              </w:rPr>
+              <w:t xml:space="preserve"> </w:t>
+            </w:r>
+            <w:r>
+              <w:rPr>
+                <w:rFonts w:ascii="Arial" w:eastAsia="Arial" w:hAnsi="Arial" w:cs="Arial"/>
+                <w:b/>
+                <w:sz w:val="22"/>
+                <w:szCs w:val="22"/>
+              </w:rPr>
+              <w:t>T-CE1</w:t>
+            </w:r>
+          </w:p>
+        </w:tc>
+      </w:tr>
+      <w:tr>
+        <w:tc>
+          <w:tcPr>
+            <w:tcW w:w="3750" w:type="dxa"/>
+            <w:shd w:val="clear" w:color="auto" w:fill="auto"/>
+            <w:tcMar>
+              <w:top w:w="100" w:type="dxa"/>
+              <w:left w:w="100" w:type="dxa"/>
+              <w:bottom w:w="100" w:type="dxa"/>
+              <w:right w:w="100" w:type="dxa"/>
+            </w:tcMar>
+          </w:tcPr>
+          <w:p>
+            <w:pPr>
+              <w:jc w:val="left"/>
+              <w:rPr>
+                <w:rFonts w:ascii="Arial" w:eastAsia="Arial" w:hAnsi="Arial" w:cs="Arial"/>
+                <w:b/>
+                <w:sz w:val="22"/>
+                <w:szCs w:val="22"/>
+              </w:rPr>
+            </w:pPr>
+            <w:r>
+              <w:rPr>
+                <w:rFonts w:ascii="Arial" w:eastAsia="Arial" w:hAnsi="Arial" w:cs="Arial"/>
+                <w:b/>
+                <w:sz w:val="22"/>
+                <w:szCs w:val="22"/>
+              </w:rPr>
+              <w:t>Test Name</w:t>
+            </w:r>
+          </w:p>
+        </w:tc>
+        <w:tc>
+          <w:tcPr>
+            <w:tcW w:w="5400" w:type="dxa"/>
+            <w:shd w:val="clear" w:color="auto" w:fill="auto"/>
+            <w:tcMar>
+              <w:top w:w="100" w:type="dxa"/>
+              <w:left w:w="100" w:type="dxa"/>
+              <w:bottom w:w="100" w:type="dxa"/>
+              <w:right w:w="100" w:type="dxa"/>
+            </w:tcMar>
+          </w:tcPr>
+          <w:p>
+            <w:pPr>
+              <w:jc w:val="left"/>
+              <w:rPr>
+                <w:rFonts w:ascii="Arial" w:eastAsia="Arial" w:hAnsi="Arial" w:cs="Arial"/>
+                <w:sz w:val="22"/>
+                <w:szCs w:val="22"/>
+              </w:rPr>
+            </w:pPr>
+            <w:r>
+              <w:rPr>
+                <w:rFonts w:ascii="Arial" w:eastAsia="Arial" w:hAnsi="Arial" w:cs="Arial"/>
+                <w:sz w:val="22"/>
+                <w:szCs w:val="22"/>
+              </w:rPr>
+              <w:t>Course</w:t>
+            </w:r>
+            <w:r>
+              <w:rPr>
+                <w:rFonts w:ascii="Arial" w:eastAsia="Arial" w:hAnsi="Arial" w:cs="Arial"/>
+                <w:sz w:val="22"/>
+                <w:szCs w:val="22"/>
+              </w:rPr>
+              <w:t xml:space="preserve"> log in and course</w:t>
+            </w:r>
+            <w:r>
+              <w:rPr>
+                <w:rFonts w:ascii="Arial" w:eastAsia="Arial" w:hAnsi="Arial" w:cs="Arial"/>
+                <w:sz w:val="22"/>
+                <w:szCs w:val="22"/>
+              </w:rPr>
+              <w:t xml:space="preserve"> comment</w:t>
+            </w:r>
+            <w:r>
+              <w:rPr>
+                <w:rFonts w:ascii="Arial" w:eastAsia="Arial" w:hAnsi="Arial" w:cs="Arial"/>
+                <w:sz w:val="22"/>
+                <w:szCs w:val="22"/>
+              </w:rPr>
+              <w:t>s</w:t>
+            </w:r>
+          </w:p>
+        </w:tc>
+      </w:tr>
+      <w:tr>
+        <w:tc>
+          <w:tcPr>
+            <w:tcW w:w="3750" w:type="dxa"/>
+            <w:shd w:val="clear" w:color="auto" w:fill="auto"/>
+            <w:tcMar>
+              <w:top w:w="100" w:type="dxa"/>
+              <w:left w:w="100" w:type="dxa"/>
+              <w:bottom w:w="100" w:type="dxa"/>
+              <w:right w:w="100" w:type="dxa"/>
+            </w:tcMar>
+          </w:tcPr>
+          <w:p>
+            <w:pPr>
+              <w:jc w:val="left"/>
+              <w:rPr>
+                <w:rFonts w:ascii="Arial" w:eastAsia="Arial" w:hAnsi="Arial" w:cs="Arial"/>
+                <w:b/>
+                <w:sz w:val="22"/>
+                <w:szCs w:val="22"/>
+              </w:rPr>
+            </w:pPr>
+            <w:r>
+              <w:rPr>
+                <w:rFonts w:ascii="Arial" w:eastAsia="Arial" w:hAnsi="Arial" w:cs="Arial"/>
+                <w:b/>
+                <w:sz w:val="22"/>
+                <w:szCs w:val="22"/>
+              </w:rPr>
+              <w:t>Tested requirements</w:t>
+            </w:r>
+          </w:p>
+        </w:tc>
+        <w:tc>
+          <w:tcPr>
+            <w:tcW w:w="5400" w:type="dxa"/>
+            <w:shd w:val="clear" w:color="auto" w:fill="auto"/>
+            <w:tcMar>
+              <w:top w:w="100" w:type="dxa"/>
+              <w:left w:w="100" w:type="dxa"/>
+              <w:bottom w:w="100" w:type="dxa"/>
+              <w:right w:w="100" w:type="dxa"/>
+            </w:tcMar>
+          </w:tcPr>
+          <w:p>
+            <w:pPr>
+              <w:jc w:val="left"/>
+              <w:rPr>
+                <w:rFonts w:ascii="Arial" w:eastAsia="Arial" w:hAnsi="Arial" w:cs="Arial"/>
+                <w:sz w:val="22"/>
+                <w:szCs w:val="22"/>
+              </w:rPr>
+            </w:pPr>
+            <w:r>
+              <w:rPr>
+                <w:rFonts w:ascii="Arial" w:eastAsia="Arial" w:hAnsi="Arial" w:cs="Arial"/>
+                <w:b/>
+                <w:sz w:val="22"/>
+                <w:szCs w:val="22"/>
+              </w:rPr>
+              <w:t>US</w:t>
+            </w:r>
+            <w:r>
+              <w:rPr>
+                <w:rFonts w:ascii="Arial" w:eastAsia="Arial" w:hAnsi="Arial" w:cs="Arial"/>
+                <w:b/>
+                <w:sz w:val="22"/>
+                <w:szCs w:val="22"/>
+              </w:rPr>
+              <w:t>12</w:t>
+            </w:r>
+            <w:r>
+              <w:rPr>
+                <w:rFonts w:ascii="Arial" w:eastAsia="Arial" w:hAnsi="Arial" w:cs="Arial"/>
+                <w:sz w:val="22"/>
+                <w:szCs w:val="22"/>
+              </w:rPr>
+              <w:t xml:space="preserve"> </w:t>
+            </w:r>
+            <w:r>
+              <w:rPr>
+                <w:rFonts w:ascii="Arial" w:eastAsia="Arial" w:hAnsi="Arial" w:cs="Arial"/>
+                <w:sz w:val="22"/>
+                <w:szCs w:val="22"/>
+              </w:rPr>
+              <w:t>(</w:t>
+            </w:r>
+            <w:r>
+              <w:rPr>
+                <w:rFonts w:ascii="Arial" w:hAnsi="Arial" w:cs="Arial"/>
+                <w:sz w:val="22"/>
+                <w:szCs w:val="22"/>
+                <w:highlight w:val="white"/>
+              </w:rPr>
+              <w:t>As a student I want to comment and evaluate a course)</w:t>
+            </w:r>
+          </w:p>
+        </w:tc>
+      </w:tr>
+      <w:tr>
+        <w:tc>
+          <w:tcPr>
+            <w:tcW w:w="3750" w:type="dxa"/>
+            <w:shd w:val="clear" w:color="auto" w:fill="auto"/>
+            <w:tcMar>
+              <w:top w:w="100" w:type="dxa"/>
+              <w:left w:w="100" w:type="dxa"/>
+              <w:bottom w:w="100" w:type="dxa"/>
+              <w:right w:w="100" w:type="dxa"/>
+            </w:tcMar>
+          </w:tcPr>
+          <w:p>
+            <w:pPr>
+              <w:jc w:val="left"/>
+              <w:rPr>
+                <w:rFonts w:ascii="Arial" w:eastAsia="Arial" w:hAnsi="Arial" w:cs="Arial"/>
+                <w:b/>
+                <w:sz w:val="22"/>
+                <w:szCs w:val="22"/>
+              </w:rPr>
+            </w:pPr>
+            <w:r>
+              <w:rPr>
+                <w:rFonts w:ascii="Arial" w:eastAsia="Arial" w:hAnsi="Arial" w:cs="Arial"/>
+                <w:b/>
+                <w:sz w:val="22"/>
+                <w:szCs w:val="22"/>
+              </w:rPr>
+              <w:t>Precondition</w:t>
+            </w:r>
+          </w:p>
+        </w:tc>
+        <w:tc>
+          <w:tcPr>
+            <w:tcW w:w="5400" w:type="dxa"/>
+            <w:shd w:val="clear" w:color="auto" w:fill="auto"/>
+            <w:tcMar>
+              <w:top w:w="100" w:type="dxa"/>
+              <w:left w:w="100" w:type="dxa"/>
+              <w:bottom w:w="100" w:type="dxa"/>
+              <w:right w:w="100" w:type="dxa"/>
+            </w:tcMar>
+          </w:tcPr>
+          <w:p>
+            <w:pPr>
+              <w:jc w:val="left"/>
+              <w:rPr>
+                <w:rFonts w:ascii="Arial" w:eastAsia="Arial" w:hAnsi="Arial" w:cs="Arial"/>
+                <w:sz w:val="22"/>
+                <w:szCs w:val="22"/>
+              </w:rPr>
+            </w:pPr>
+            <w:r>
+              <w:rPr>
+                <w:rFonts w:ascii="Arial" w:eastAsia="Arial" w:hAnsi="Arial" w:cs="Arial"/>
+                <w:sz w:val="22"/>
+                <w:szCs w:val="22"/>
+              </w:rPr>
+              <w:t xml:space="preserve">Follow test </w:t>
+            </w:r>
+            <w:r>
+              <w:rPr>
+                <w:rFonts w:ascii="Arial" w:eastAsia="Arial" w:hAnsi="Arial" w:cs="Arial"/>
+                <w:b/>
+                <w:sz w:val="22"/>
+                <w:szCs w:val="22"/>
+              </w:rPr>
+              <w:t>T-E3</w:t>
+            </w:r>
+          </w:p>
+        </w:tc>
+      </w:tr>
+      <w:tr>
+        <w:tc>
+          <w:tcPr>
+            <w:tcW w:w="3750" w:type="dxa"/>
+            <w:shd w:val="clear" w:color="auto" w:fill="auto"/>
+            <w:tcMar>
+              <w:top w:w="100" w:type="dxa"/>
+              <w:left w:w="100" w:type="dxa"/>
+              <w:bottom w:w="100" w:type="dxa"/>
+              <w:right w:w="100" w:type="dxa"/>
+            </w:tcMar>
+          </w:tcPr>
+          <w:p>
+            <w:pPr>
+              <w:jc w:val="left"/>
+              <w:rPr>
+                <w:rFonts w:ascii="Arial" w:eastAsia="Arial" w:hAnsi="Arial" w:cs="Arial"/>
+                <w:b/>
+                <w:sz w:val="22"/>
+                <w:szCs w:val="22"/>
+              </w:rPr>
+            </w:pPr>
+            <w:r>
+              <w:rPr>
+                <w:rFonts w:ascii="Arial" w:eastAsia="Arial" w:hAnsi="Arial" w:cs="Arial"/>
+                <w:b/>
+                <w:sz w:val="22"/>
+                <w:szCs w:val="22"/>
+              </w:rPr>
+              <w:t>Pass/fail criteria definition</w:t>
+            </w:r>
+          </w:p>
+        </w:tc>
+        <w:tc>
+          <w:tcPr>
+            <w:tcW w:w="5400" w:type="dxa"/>
+            <w:shd w:val="clear" w:color="auto" w:fill="auto"/>
+            <w:tcMar>
+              <w:top w:w="100" w:type="dxa"/>
+              <w:left w:w="100" w:type="dxa"/>
+              <w:bottom w:w="100" w:type="dxa"/>
+              <w:right w:w="100" w:type="dxa"/>
+            </w:tcMar>
+          </w:tcPr>
+          <w:p>
+            <w:pPr>
+              <w:jc w:val="left"/>
+              <w:rPr>
+                <w:rFonts w:ascii="Arial" w:eastAsia="Arial" w:hAnsi="Arial" w:cs="Arial"/>
+                <w:sz w:val="22"/>
+                <w:szCs w:val="22"/>
+              </w:rPr>
+            </w:pPr>
+            <w:r>
+              <w:rPr>
+                <w:rFonts w:ascii="Arial" w:eastAsia="Arial" w:hAnsi="Arial" w:cs="Arial"/>
+                <w:sz w:val="22"/>
+                <w:szCs w:val="22"/>
+              </w:rPr>
+              <w:t>Pass:</w:t>
+            </w:r>
+          </w:p>
+          <w:p>
+            <w:pPr>
+              <w:pStyle w:val="ListParagraph"/>
+              <w:numPr>
+                <w:ilvl w:val="0"/>
+                <w:numId w:val="7"/>
+              </w:numPr>
+              <w:jc w:val="left"/>
+              <w:rPr>
+                <w:rFonts w:ascii="Arial" w:eastAsia="Arial" w:hAnsi="Arial" w:cs="Arial"/>
+                <w:sz w:val="22"/>
+                <w:szCs w:val="22"/>
+              </w:rPr>
+            </w:pPr>
+            <w:r>
+              <w:rPr>
+                <w:rFonts w:ascii="Arial" w:eastAsia="Arial" w:hAnsi="Arial" w:cs="Arial"/>
+                <w:sz w:val="22"/>
+                <w:szCs w:val="22"/>
+              </w:rPr>
+              <w:t>User can</w:t>
+            </w:r>
+            <w:r>
+              <w:rPr>
+                <w:rFonts w:ascii="Arial" w:eastAsia="Arial" w:hAnsi="Arial" w:cs="Arial"/>
+                <w:sz w:val="22"/>
+                <w:szCs w:val="22"/>
+              </w:rPr>
+              <w:t xml:space="preserve"> leave comment on course</w:t>
+            </w:r>
+          </w:p>
+          <w:p>
+            <w:pPr>
+              <w:jc w:val="left"/>
+              <w:rPr>
+                <w:rFonts w:ascii="Arial" w:eastAsia="Arial" w:hAnsi="Arial" w:cs="Arial"/>
+                <w:sz w:val="22"/>
+                <w:szCs w:val="22"/>
+              </w:rPr>
+            </w:pPr>
+            <w:r>
+              <w:rPr>
+                <w:rFonts w:ascii="Arial" w:eastAsia="Arial" w:hAnsi="Arial" w:cs="Arial"/>
+                <w:sz w:val="22"/>
+                <w:szCs w:val="22"/>
+              </w:rPr>
+              <w:t>Fail</w:t>
+            </w:r>
+          </w:p>
+          <w:p>
+            <w:pPr>
+              <w:numPr>
+                <w:ilvl w:val="0"/>
+                <w:numId w:val="7"/>
+              </w:numPr>
+              <w:contextualSpacing/>
+              <w:jc w:val="left"/>
+              <w:rPr>
+                <w:rFonts w:ascii="Arial" w:eastAsia="Arial" w:hAnsi="Arial" w:cs="Arial"/>
+                <w:sz w:val="22"/>
+                <w:szCs w:val="22"/>
+              </w:rPr>
+            </w:pPr>
+            <w:r>
+              <w:rPr>
+                <w:rFonts w:ascii="Arial" w:eastAsia="Arial" w:hAnsi="Arial" w:cs="Arial"/>
+                <w:sz w:val="22"/>
+                <w:szCs w:val="22"/>
+              </w:rPr>
+              <w:t>User comment is not visible on page</w:t>
+            </w:r>
+          </w:p>
+        </w:tc>
+      </w:tr>
+      <w:tr>
+        <w:trPr>
+          <w:trHeight w:val="580"/>
+        </w:trPr>
+        <w:tc>
+          <w:tcPr>
+            <w:tcW w:w="3750" w:type="dxa"/>
+            <w:shd w:val="clear" w:color="auto" w:fill="auto"/>
+            <w:tcMar>
+              <w:top w:w="100" w:type="dxa"/>
+              <w:left w:w="100" w:type="dxa"/>
+              <w:bottom w:w="100" w:type="dxa"/>
+              <w:right w:w="100" w:type="dxa"/>
+            </w:tcMar>
+          </w:tcPr>
+          <w:p>
+            <w:pPr>
+              <w:jc w:val="left"/>
+              <w:rPr>
+                <w:rFonts w:ascii="Arial" w:eastAsia="Arial" w:hAnsi="Arial" w:cs="Arial"/>
+                <w:b/>
+                <w:sz w:val="22"/>
+                <w:szCs w:val="22"/>
+              </w:rPr>
+            </w:pPr>
+            <w:r>
+              <w:rPr>
+                <w:rFonts w:ascii="Arial" w:eastAsia="Arial" w:hAnsi="Arial" w:cs="Arial"/>
+                <w:b/>
+                <w:sz w:val="22"/>
+                <w:szCs w:val="22"/>
+              </w:rPr>
+              <w:t>Test description and context (optional)</w:t>
+            </w:r>
+          </w:p>
+        </w:tc>
+        <w:tc>
+          <w:tcPr>
+            <w:tcW w:w="5400" w:type="dxa"/>
+            <w:shd w:val="clear" w:color="auto" w:fill="auto"/>
+            <w:tcMar>
+              <w:top w:w="100" w:type="dxa"/>
+              <w:left w:w="100" w:type="dxa"/>
+              <w:bottom w:w="100" w:type="dxa"/>
+              <w:right w:w="100" w:type="dxa"/>
+            </w:tcMar>
+          </w:tcPr>
+          <w:p>
+            <w:pPr>
+              <w:rPr>
+                <w:rFonts w:ascii="Arial" w:eastAsia="Arial" w:hAnsi="Arial" w:cs="Arial"/>
+                <w:sz w:val="22"/>
+                <w:szCs w:val="22"/>
+              </w:rPr>
+            </w:pPr>
+            <w:r>
+              <w:rPr>
+                <w:rFonts w:ascii="Arial" w:eastAsia="Arial" w:hAnsi="Arial" w:cs="Arial"/>
+                <w:sz w:val="22"/>
+                <w:szCs w:val="22"/>
+              </w:rPr>
+              <w:t>User can leave a comment on course page and express his opinion about quality of course. User can also see other comments.</w:t>
+            </w:r>
+          </w:p>
+        </w:tc>
+      </w:tr>
+      <w:tr>
+        <w:tc>
+          <w:tcPr>
+            <w:tcW w:w="3750" w:type="dxa"/>
+            <w:shd w:val="clear" w:color="auto" w:fill="auto"/>
+            <w:tcMar>
+              <w:top w:w="100" w:type="dxa"/>
+              <w:left w:w="100" w:type="dxa"/>
+              <w:bottom w:w="100" w:type="dxa"/>
+              <w:right w:w="100" w:type="dxa"/>
+            </w:tcMar>
+          </w:tcPr>
+          <w:p>
+            <w:pPr>
+              <w:jc w:val="left"/>
+              <w:rPr>
+                <w:rFonts w:ascii="Arial" w:eastAsia="Arial" w:hAnsi="Arial" w:cs="Arial"/>
+                <w:b/>
+                <w:sz w:val="22"/>
+                <w:szCs w:val="22"/>
+              </w:rPr>
+            </w:pPr>
+            <w:r>
+              <w:rPr>
+                <w:rFonts w:ascii="Arial" w:eastAsia="Arial" w:hAnsi="Arial" w:cs="Arial"/>
+                <w:b/>
+                <w:sz w:val="22"/>
+                <w:szCs w:val="22"/>
+              </w:rPr>
+              <w:t>Test procedure (steps for conducting the test)</w:t>
+            </w:r>
+          </w:p>
+        </w:tc>
+        <w:tc>
+          <w:tcPr>
+            <w:tcW w:w="5400" w:type="dxa"/>
+            <w:shd w:val="clear" w:color="auto" w:fill="auto"/>
+            <w:tcMar>
+              <w:top w:w="100" w:type="dxa"/>
+              <w:left w:w="100" w:type="dxa"/>
+              <w:bottom w:w="100" w:type="dxa"/>
+              <w:right w:w="100" w:type="dxa"/>
+            </w:tcMar>
+          </w:tcPr>
+          <w:p>
+            <w:pPr>
+              <w:pStyle w:val="ListParagraph"/>
+              <w:numPr>
+                <w:ilvl w:val="0"/>
+                <w:numId w:val="23"/>
+              </w:numPr>
+              <w:jc w:val="left"/>
+              <w:rPr>
+                <w:rFonts w:ascii="Arial" w:eastAsia="Arial" w:hAnsi="Arial" w:cs="Arial"/>
+                <w:sz w:val="22"/>
+                <w:szCs w:val="22"/>
+              </w:rPr>
+            </w:pPr>
+            <w:r>
+              <w:rPr>
+                <w:rFonts w:ascii="Arial" w:eastAsia="Arial" w:hAnsi="Arial" w:cs="Arial"/>
+                <w:sz w:val="22"/>
+                <w:szCs w:val="22"/>
+              </w:rPr>
+              <w:t>Course detail page is opened</w:t>
+            </w:r>
+          </w:p>
+          <w:p>
+            <w:pPr>
+              <w:pStyle w:val="ListParagraph"/>
+              <w:numPr>
+                <w:ilvl w:val="0"/>
+                <w:numId w:val="23"/>
+              </w:numPr>
+              <w:jc w:val="left"/>
+              <w:rPr>
+                <w:rFonts w:ascii="Arial" w:eastAsia="Arial" w:hAnsi="Arial" w:cs="Arial"/>
+                <w:sz w:val="22"/>
+                <w:szCs w:val="22"/>
+              </w:rPr>
+            </w:pPr>
+            <w:r>
+              <w:rPr>
+                <w:rFonts w:ascii="Arial" w:eastAsia="Arial" w:hAnsi="Arial" w:cs="Arial"/>
+                <w:sz w:val="22"/>
+                <w:szCs w:val="22"/>
+              </w:rPr>
+              <w:t xml:space="preserve">Click on </w:t>
+            </w:r>
+            <w:r>
+              <w:rPr>
+                <w:rFonts w:ascii="Arial" w:eastAsia="Arial" w:hAnsi="Arial" w:cs="Arial"/>
+                <w:b/>
+                <w:i/>
+                <w:sz w:val="22"/>
+                <w:szCs w:val="22"/>
+              </w:rPr>
+              <w:t xml:space="preserve">Full Page </w:t>
+            </w:r>
+            <w:r>
+              <w:rPr>
+                <w:rFonts w:ascii="Arial" w:eastAsia="Arial" w:hAnsi="Arial" w:cs="Arial"/>
+                <w:b/>
+                <w:i/>
+                <w:sz w:val="22"/>
+                <w:szCs w:val="22"/>
+              </w:rPr>
+              <w:t>U</w:t>
+            </w:r>
+            <w:r>
+              <w:rPr>
+                <w:rFonts w:ascii="Arial" w:eastAsia="Arial" w:hAnsi="Arial" w:cs="Arial"/>
+                <w:b/>
+                <w:i/>
+                <w:sz w:val="22"/>
+                <w:szCs w:val="22"/>
+              </w:rPr>
+              <w:t>RL chain icon</w:t>
+            </w:r>
+            <w:r>
+              <w:rPr>
+                <w:rFonts w:ascii="Arial" w:eastAsia="Arial" w:hAnsi="Arial" w:cs="Arial"/>
+                <w:i/>
+                <w:sz w:val="22"/>
+                <w:szCs w:val="22"/>
+              </w:rPr>
+              <w:t xml:space="preserve"> </w:t>
+            </w:r>
+            <w:r>
+              <w:rPr>
+                <w:rFonts w:ascii="Arial" w:eastAsia="Arial" w:hAnsi="Arial" w:cs="Arial"/>
+                <w:sz w:val="22"/>
+                <w:szCs w:val="22"/>
+              </w:rPr>
+              <w:t>to see full details.</w:t>
+            </w:r>
+          </w:p>
+          <w:p>
+            <w:pPr>
+              <w:pStyle w:val="ListParagraph"/>
+              <w:numPr>
+                <w:ilvl w:val="0"/>
+                <w:numId w:val="23"/>
+              </w:numPr>
+              <w:jc w:val="left"/>
+              <w:rPr>
+                <w:rFonts w:ascii="Arial" w:eastAsia="Arial" w:hAnsi="Arial" w:cs="Arial"/>
+                <w:sz w:val="22"/>
+                <w:szCs w:val="22"/>
+              </w:rPr>
+            </w:pPr>
+            <w:r>
+              <w:rPr>
+                <w:rFonts w:ascii="Arial" w:eastAsia="Arial" w:hAnsi="Arial" w:cs="Arial"/>
+                <w:sz w:val="22"/>
+                <w:szCs w:val="22"/>
+              </w:rPr>
+              <w:t>New page will open</w:t>
+            </w:r>
+          </w:p>
+          <w:p>
+            <w:pPr>
+              <w:pStyle w:val="ListParagraph"/>
+              <w:numPr>
+                <w:ilvl w:val="0"/>
+                <w:numId w:val="23"/>
+              </w:numPr>
+              <w:jc w:val="left"/>
+              <w:rPr>
+                <w:rFonts w:ascii="Arial" w:eastAsia="Arial" w:hAnsi="Arial" w:cs="Arial"/>
+                <w:sz w:val="22"/>
+                <w:szCs w:val="22"/>
+              </w:rPr>
+            </w:pPr>
+            <w:r>
+              <w:rPr>
+                <w:rFonts w:ascii="Arial" w:eastAsia="Arial" w:hAnsi="Arial" w:cs="Arial"/>
+                <w:sz w:val="22"/>
+                <w:szCs w:val="22"/>
+              </w:rPr>
+              <w:t xml:space="preserve">User need to log in with Facebook or google account to leave comment. </w:t>
+            </w:r>
+          </w:p>
+          <w:p>
+            <w:pPr>
+              <w:pStyle w:val="ListParagraph"/>
+              <w:numPr>
+                <w:ilvl w:val="0"/>
+                <w:numId w:val="23"/>
+              </w:numPr>
+              <w:jc w:val="left"/>
+              <w:rPr>
+                <w:rFonts w:ascii="Arial" w:eastAsia="Arial" w:hAnsi="Arial" w:cs="Arial"/>
+                <w:sz w:val="22"/>
+                <w:szCs w:val="22"/>
+              </w:rPr>
+            </w:pPr>
+            <w:r>
+              <w:rPr>
+                <w:rFonts w:ascii="Arial" w:eastAsia="Arial" w:hAnsi="Arial" w:cs="Arial"/>
+                <w:sz w:val="22"/>
+                <w:szCs w:val="22"/>
+              </w:rPr>
+              <w:t xml:space="preserve">Click on Facebook or google + icon below </w:t>
+            </w:r>
+            <w:r>
+              <w:rPr>
+                <w:rFonts w:ascii="Arial" w:eastAsia="Arial" w:hAnsi="Arial" w:cs="Arial"/>
+                <w:b/>
+                <w:i/>
+                <w:sz w:val="22"/>
+                <w:szCs w:val="22"/>
+              </w:rPr>
+              <w:t>Sign in with</w:t>
+            </w:r>
+            <w:r>
+              <w:rPr>
+                <w:rFonts w:ascii="Arial" w:eastAsia="Arial" w:hAnsi="Arial" w:cs="Arial"/>
+                <w:sz w:val="22"/>
+                <w:szCs w:val="22"/>
+              </w:rPr>
+              <w:t xml:space="preserve"> label at the bottom of page</w:t>
+            </w:r>
+          </w:p>
+          <w:p>
+            <w:pPr>
+              <w:pStyle w:val="ListParagraph"/>
+              <w:numPr>
+                <w:ilvl w:val="0"/>
+                <w:numId w:val="23"/>
+              </w:numPr>
+              <w:jc w:val="left"/>
+              <w:rPr>
+                <w:rFonts w:ascii="Arial" w:eastAsia="Arial" w:hAnsi="Arial" w:cs="Arial"/>
+                <w:sz w:val="22"/>
+                <w:szCs w:val="22"/>
+              </w:rPr>
+            </w:pPr>
+            <w:r>
+              <w:rPr>
+                <w:rFonts w:ascii="Arial" w:eastAsia="Arial" w:hAnsi="Arial" w:cs="Arial"/>
+                <w:sz w:val="22"/>
+                <w:szCs w:val="22"/>
+              </w:rPr>
+              <w:t>After log in user will see his profile data. Username, email and picture.</w:t>
+            </w:r>
+          </w:p>
+          <w:p>
+            <w:pPr>
+              <w:pStyle w:val="ListParagraph"/>
+              <w:numPr>
+                <w:ilvl w:val="0"/>
+                <w:numId w:val="23"/>
+              </w:numPr>
+              <w:jc w:val="left"/>
+              <w:rPr>
+                <w:rFonts w:ascii="Arial" w:eastAsia="Arial" w:hAnsi="Arial" w:cs="Arial"/>
+                <w:sz w:val="22"/>
+                <w:szCs w:val="22"/>
+              </w:rPr>
+            </w:pPr>
+            <w:r>
+              <w:rPr>
+                <w:rFonts w:ascii="Arial" w:eastAsia="Arial" w:hAnsi="Arial" w:cs="Arial"/>
+                <w:sz w:val="22"/>
+                <w:szCs w:val="22"/>
+              </w:rPr>
+              <w:t>Write comment message in comment box.</w:t>
+            </w:r>
+          </w:p>
+          <w:p>
+            <w:pPr>
+              <w:pStyle w:val="ListParagraph"/>
+              <w:numPr>
+                <w:ilvl w:val="0"/>
+                <w:numId w:val="23"/>
+              </w:numPr>
+              <w:jc w:val="left"/>
+              <w:rPr>
+                <w:rFonts w:ascii="Arial" w:eastAsia="Arial" w:hAnsi="Arial" w:cs="Arial"/>
+                <w:sz w:val="22"/>
+                <w:szCs w:val="22"/>
+              </w:rPr>
+            </w:pPr>
+            <w:r>
+              <w:rPr>
+                <w:rFonts w:ascii="Arial" w:eastAsia="Arial" w:hAnsi="Arial" w:cs="Arial"/>
+                <w:sz w:val="22"/>
+                <w:szCs w:val="22"/>
+              </w:rPr>
+              <w:t>Click POST</w:t>
+            </w:r>
+          </w:p>
+          <w:p>
+            <w:pPr>
+              <w:pStyle w:val="ListParagraph"/>
+              <w:numPr>
+                <w:ilvl w:val="0"/>
+                <w:numId w:val="23"/>
+              </w:numPr>
+              <w:jc w:val="left"/>
+              <w:rPr>
+                <w:rFonts w:ascii="Arial" w:eastAsia="Arial" w:hAnsi="Arial" w:cs="Arial"/>
+                <w:sz w:val="22"/>
+                <w:szCs w:val="22"/>
+              </w:rPr>
+            </w:pPr>
+            <w:r>
+              <w:rPr>
+                <w:rFonts w:ascii="Arial" w:eastAsia="Arial" w:hAnsi="Arial" w:cs="Arial"/>
+                <w:sz w:val="22"/>
+                <w:szCs w:val="22"/>
+              </w:rPr>
+              <w:lastRenderedPageBreak/>
+              <w:t>Comment list will refresh and show user comment at the bottom. New comment will be first at the top. Comments are sorted descending by post time.</w:t>
+            </w:r>
+          </w:p>
+        </w:tc>
+      </w:tr>
+    </w:tbl>
+    <w:p>
+      <w:pPr>
+        <w:widowControl/>
+        <w:spacing w:line="360" w:lineRule="auto"/>
+        <w:jc w:val="left"/>
+      </w:pPr>
+    </w:p>
+    <w:p>
+      <w:pPr>
+        <w:pStyle w:val="IntenseQuote"/>
+        <w:rPr>
+          <w:sz w:val="24"/>
+          <w:szCs w:val="24"/>
+        </w:rPr>
+      </w:pPr>
+      <w:r>
+        <w:rPr>
+          <w:sz w:val="24"/>
+          <w:szCs w:val="24"/>
+        </w:rPr>
+        <w:t>Admin site</w:t>
+      </w:r>
+    </w:p>
+    <w:tbl>
+      <w:tblPr>
+        <w:tblStyle w:val="a5"/>
+        <w:tblW w:w="9150" w:type="dxa"/>
+        <w:tblInd w:w="130" w:type="dxa"/>
+        <w:tblBorders>
+          <w:top w:val="single" w:sz="8" w:space="0" w:color="000000"/>
+          <w:left w:val="single" w:sz="8" w:space="0" w:color="000000"/>
+          <w:bottom w:val="single" w:sz="8" w:space="0" w:color="000000"/>
+          <w:right w:val="single" w:sz="8" w:space="0" w:color="000000"/>
+          <w:insideH w:val="single" w:sz="8" w:space="0" w:color="000000"/>
+          <w:insideV w:val="single" w:sz="8" w:space="0" w:color="000000"/>
+        </w:tblBorders>
+        <w:tblLayout w:type="fixed"/>
+        <w:tblLook w:val="0600" w:firstRow="0" w:lastRow="0" w:firstColumn="0" w:lastColumn="0" w:noHBand="1" w:noVBand="1"/>
+      </w:tblPr>
+      <w:tblGrid>
+        <w:gridCol w:w="3750"/>
+        <w:gridCol w:w="5400"/>
+      </w:tblGrid>
+      <w:tr>
+        <w:trPr>
+          <w:trHeight w:val="420"/>
+        </w:trPr>
+        <w:tc>
+          <w:tcPr>
+            <w:tcW w:w="3750" w:type="dxa"/>
+            <w:shd w:val="clear" w:color="auto" w:fill="auto"/>
+            <w:tcMar>
+              <w:top w:w="100" w:type="dxa"/>
+              <w:left w:w="100" w:type="dxa"/>
+              <w:bottom w:w="100" w:type="dxa"/>
+              <w:right w:w="100" w:type="dxa"/>
+            </w:tcMar>
+          </w:tcPr>
+          <w:p>
+            <w:pPr>
+              <w:jc w:val="left"/>
+              <w:rPr>
+                <w:rFonts w:ascii="Arial" w:eastAsia="Arial" w:hAnsi="Arial" w:cs="Arial"/>
+                <w:b/>
+                <w:sz w:val="22"/>
+                <w:szCs w:val="22"/>
+              </w:rPr>
+            </w:pPr>
+            <w:r>
+              <w:rPr>
+                <w:rFonts w:ascii="Arial" w:eastAsia="Arial" w:hAnsi="Arial" w:cs="Arial"/>
+                <w:b/>
+                <w:sz w:val="22"/>
+                <w:szCs w:val="22"/>
+              </w:rPr>
+              <w:t>Test ID</w:t>
+            </w:r>
+          </w:p>
+        </w:tc>
+        <w:tc>
+          <w:tcPr>
+            <w:tcW w:w="5400" w:type="dxa"/>
+            <w:shd w:val="clear" w:color="auto" w:fill="auto"/>
+            <w:tcMar>
+              <w:top w:w="100" w:type="dxa"/>
+              <w:left w:w="100" w:type="dxa"/>
+              <w:bottom w:w="100" w:type="dxa"/>
+              <w:right w:w="100" w:type="dxa"/>
+            </w:tcMar>
+          </w:tcPr>
+          <w:p>
+            <w:pPr>
+              <w:jc w:val="center"/>
+              <w:rPr>
+                <w:rFonts w:ascii="Arial" w:eastAsia="Arial" w:hAnsi="Arial" w:cs="Arial"/>
+                <w:b/>
+                <w:sz w:val="22"/>
+                <w:szCs w:val="22"/>
+              </w:rPr>
+            </w:pPr>
+            <w:r>
+              <w:rPr>
+                <w:rFonts w:ascii="Arial" w:eastAsia="Arial" w:hAnsi="Arial" w:cs="Arial"/>
+                <w:sz w:val="22"/>
+                <w:szCs w:val="22"/>
+              </w:rPr>
+              <w:t xml:space="preserve"> </w:t>
+            </w:r>
+            <w:r>
+              <w:rPr>
+                <w:rFonts w:ascii="Arial" w:eastAsia="Arial" w:hAnsi="Arial" w:cs="Arial"/>
+                <w:b/>
+                <w:sz w:val="22"/>
+                <w:szCs w:val="22"/>
+              </w:rPr>
+              <w:t>T-AS1</w:t>
+            </w:r>
+          </w:p>
+        </w:tc>
+      </w:tr>
+      <w:tr>
+        <w:tc>
+          <w:tcPr>
+            <w:tcW w:w="3750" w:type="dxa"/>
+            <w:shd w:val="clear" w:color="auto" w:fill="auto"/>
+            <w:tcMar>
+              <w:top w:w="100" w:type="dxa"/>
+              <w:left w:w="100" w:type="dxa"/>
+              <w:bottom w:w="100" w:type="dxa"/>
+              <w:right w:w="100" w:type="dxa"/>
+            </w:tcMar>
+          </w:tcPr>
+          <w:p>
+            <w:pPr>
+              <w:jc w:val="left"/>
+              <w:rPr>
+                <w:rFonts w:ascii="Arial" w:eastAsia="Arial" w:hAnsi="Arial" w:cs="Arial"/>
+                <w:b/>
+                <w:sz w:val="22"/>
+                <w:szCs w:val="22"/>
+              </w:rPr>
+            </w:pPr>
+            <w:r>
+              <w:rPr>
+                <w:rFonts w:ascii="Arial" w:eastAsia="Arial" w:hAnsi="Arial" w:cs="Arial"/>
+                <w:b/>
+                <w:sz w:val="22"/>
+                <w:szCs w:val="22"/>
+              </w:rPr>
+              <w:t>Test Name</w:t>
+            </w:r>
+          </w:p>
+        </w:tc>
+        <w:tc>
+          <w:tcPr>
+            <w:tcW w:w="5400" w:type="dxa"/>
+            <w:shd w:val="clear" w:color="auto" w:fill="auto"/>
+            <w:tcMar>
+              <w:top w:w="100" w:type="dxa"/>
+              <w:left w:w="100" w:type="dxa"/>
+              <w:bottom w:w="100" w:type="dxa"/>
+              <w:right w:w="100" w:type="dxa"/>
+            </w:tcMar>
+          </w:tcPr>
+          <w:p>
+            <w:pPr>
+              <w:jc w:val="left"/>
+              <w:rPr>
+                <w:rFonts w:ascii="Arial" w:eastAsia="Arial" w:hAnsi="Arial" w:cs="Arial"/>
+                <w:sz w:val="22"/>
+                <w:szCs w:val="22"/>
+              </w:rPr>
+            </w:pPr>
+            <w:r>
+              <w:rPr>
+                <w:rFonts w:ascii="Arial" w:eastAsia="Arial" w:hAnsi="Arial" w:cs="Arial"/>
+                <w:sz w:val="22"/>
+                <w:szCs w:val="22"/>
+              </w:rPr>
+              <w:t xml:space="preserve">Admin site </w:t>
+            </w:r>
+          </w:p>
+        </w:tc>
+      </w:tr>
+      <w:tr>
+        <w:tc>
+          <w:tcPr>
+            <w:tcW w:w="3750" w:type="dxa"/>
+            <w:shd w:val="clear" w:color="auto" w:fill="auto"/>
+            <w:tcMar>
+              <w:top w:w="100" w:type="dxa"/>
+              <w:left w:w="100" w:type="dxa"/>
+              <w:bottom w:w="100" w:type="dxa"/>
+              <w:right w:w="100" w:type="dxa"/>
+            </w:tcMar>
+          </w:tcPr>
+          <w:p>
+            <w:pPr>
+              <w:jc w:val="left"/>
+              <w:rPr>
+                <w:rFonts w:ascii="Arial" w:eastAsia="Arial" w:hAnsi="Arial" w:cs="Arial"/>
+                <w:b/>
+                <w:sz w:val="22"/>
+                <w:szCs w:val="22"/>
+              </w:rPr>
+            </w:pPr>
+            <w:r>
+              <w:rPr>
+                <w:rFonts w:ascii="Arial" w:eastAsia="Arial" w:hAnsi="Arial" w:cs="Arial"/>
+                <w:b/>
+                <w:sz w:val="22"/>
+                <w:szCs w:val="22"/>
+              </w:rPr>
+              <w:t>Tested requirements</w:t>
+            </w:r>
+          </w:p>
+        </w:tc>
+        <w:tc>
+          <w:tcPr>
+            <w:tcW w:w="5400" w:type="dxa"/>
+            <w:shd w:val="clear" w:color="auto" w:fill="auto"/>
+            <w:tcMar>
+              <w:top w:w="100" w:type="dxa"/>
+              <w:left w:w="100" w:type="dxa"/>
+              <w:bottom w:w="100" w:type="dxa"/>
+              <w:right w:w="100" w:type="dxa"/>
+            </w:tcMar>
+          </w:tcPr>
+          <w:p>
+            <w:pPr>
+              <w:widowControl/>
+              <w:spacing w:line="276" w:lineRule="auto"/>
+              <w:jc w:val="left"/>
+              <w:rPr>
+                <w:rFonts w:ascii="Arial" w:hAnsi="Arial" w:cs="Arial"/>
+                <w:sz w:val="22"/>
+                <w:szCs w:val="22"/>
+                <w:highlight w:val="white"/>
+              </w:rPr>
+            </w:pPr>
+            <w:r>
+              <w:rPr>
+                <w:rFonts w:ascii="Arial" w:hAnsi="Arial" w:cs="Arial"/>
+                <w:sz w:val="22"/>
+                <w:szCs w:val="22"/>
+                <w:highlight w:val="white"/>
+              </w:rPr>
+              <w:t>US14 (As a Professor I want to have option to add new syllabi to the database so that database can expand)</w:t>
+            </w:r>
+          </w:p>
+        </w:tc>
+      </w:tr>
+      <w:tr>
+        <w:tc>
+          <w:tcPr>
+            <w:tcW w:w="3750" w:type="dxa"/>
+            <w:shd w:val="clear" w:color="auto" w:fill="auto"/>
+            <w:tcMar>
+              <w:top w:w="100" w:type="dxa"/>
+              <w:left w:w="100" w:type="dxa"/>
+              <w:bottom w:w="100" w:type="dxa"/>
+              <w:right w:w="100" w:type="dxa"/>
+            </w:tcMar>
+          </w:tcPr>
+          <w:p>
+            <w:pPr>
+              <w:jc w:val="left"/>
+              <w:rPr>
+                <w:rFonts w:ascii="Arial" w:eastAsia="Arial" w:hAnsi="Arial" w:cs="Arial"/>
+                <w:b/>
+                <w:sz w:val="22"/>
+                <w:szCs w:val="22"/>
+              </w:rPr>
+            </w:pPr>
+            <w:r>
+              <w:rPr>
+                <w:rFonts w:ascii="Arial" w:eastAsia="Arial" w:hAnsi="Arial" w:cs="Arial"/>
+                <w:b/>
+                <w:sz w:val="22"/>
+                <w:szCs w:val="22"/>
+              </w:rPr>
+              <w:t>Precondition</w:t>
+            </w:r>
+          </w:p>
+        </w:tc>
+        <w:tc>
+          <w:tcPr>
+            <w:tcW w:w="5400" w:type="dxa"/>
+            <w:shd w:val="clear" w:color="auto" w:fill="auto"/>
+            <w:tcMar>
+              <w:top w:w="100" w:type="dxa"/>
+              <w:left w:w="100" w:type="dxa"/>
+              <w:bottom w:w="100" w:type="dxa"/>
+              <w:right w:w="100" w:type="dxa"/>
+            </w:tcMar>
+          </w:tcPr>
+          <w:p>
+            <w:pPr>
+              <w:jc w:val="left"/>
+              <w:rPr>
+                <w:rFonts w:ascii="Arial" w:eastAsia="Arial" w:hAnsi="Arial" w:cs="Arial"/>
+                <w:sz w:val="22"/>
+                <w:szCs w:val="22"/>
+              </w:rPr>
+            </w:pPr>
+            <w:r>
+              <w:rPr>
+                <w:rFonts w:ascii="Arial" w:eastAsia="Arial" w:hAnsi="Arial" w:cs="Arial"/>
+                <w:sz w:val="22"/>
+                <w:szCs w:val="22"/>
+              </w:rPr>
+              <w:t>User has admin access to edit syllabus database</w:t>
+            </w:r>
+          </w:p>
+        </w:tc>
+      </w:tr>
+      <w:tr>
+        <w:tc>
+          <w:tcPr>
+            <w:tcW w:w="3750" w:type="dxa"/>
+            <w:shd w:val="clear" w:color="auto" w:fill="auto"/>
+            <w:tcMar>
+              <w:top w:w="100" w:type="dxa"/>
+              <w:left w:w="100" w:type="dxa"/>
+              <w:bottom w:w="100" w:type="dxa"/>
+              <w:right w:w="100" w:type="dxa"/>
+            </w:tcMar>
+          </w:tcPr>
+          <w:p>
+            <w:pPr>
+              <w:jc w:val="left"/>
+              <w:rPr>
+                <w:rFonts w:ascii="Arial" w:eastAsia="Arial" w:hAnsi="Arial" w:cs="Arial"/>
+                <w:b/>
+                <w:sz w:val="22"/>
+                <w:szCs w:val="22"/>
+              </w:rPr>
+            </w:pPr>
+            <w:r>
+              <w:rPr>
+                <w:rFonts w:ascii="Arial" w:eastAsia="Arial" w:hAnsi="Arial" w:cs="Arial"/>
+                <w:b/>
+                <w:sz w:val="22"/>
+                <w:szCs w:val="22"/>
+              </w:rPr>
+              <w:t>Pass/fail criteria definition</w:t>
+            </w:r>
+          </w:p>
+        </w:tc>
+        <w:tc>
+          <w:tcPr>
+            <w:tcW w:w="5400" w:type="dxa"/>
+            <w:shd w:val="clear" w:color="auto" w:fill="auto"/>
+            <w:tcMar>
+              <w:top w:w="100" w:type="dxa"/>
+              <w:left w:w="100" w:type="dxa"/>
+              <w:bottom w:w="100" w:type="dxa"/>
+              <w:right w:w="100" w:type="dxa"/>
+            </w:tcMar>
+          </w:tcPr>
+          <w:p>
+            <w:pPr>
+              <w:jc w:val="left"/>
+              <w:rPr>
+                <w:rFonts w:ascii="Arial" w:eastAsia="Arial" w:hAnsi="Arial" w:cs="Arial"/>
+                <w:sz w:val="22"/>
+                <w:szCs w:val="22"/>
+              </w:rPr>
+            </w:pPr>
+            <w:r>
+              <w:rPr>
+                <w:rFonts w:ascii="Arial" w:eastAsia="Arial" w:hAnsi="Arial" w:cs="Arial"/>
+                <w:sz w:val="22"/>
+                <w:szCs w:val="22"/>
+              </w:rPr>
+              <w:t>Pass:</w:t>
+            </w:r>
+          </w:p>
+          <w:p>
+            <w:pPr>
+              <w:pStyle w:val="ListParagraph"/>
+              <w:numPr>
+                <w:ilvl w:val="0"/>
+                <w:numId w:val="7"/>
+              </w:numPr>
+              <w:jc w:val="left"/>
+              <w:rPr>
+                <w:rFonts w:ascii="Arial" w:eastAsia="Arial" w:hAnsi="Arial" w:cs="Arial"/>
+                <w:sz w:val="22"/>
+                <w:szCs w:val="22"/>
+              </w:rPr>
+            </w:pPr>
+            <w:r>
+              <w:rPr>
+                <w:rFonts w:ascii="Arial" w:eastAsia="Arial" w:hAnsi="Arial" w:cs="Arial"/>
+                <w:sz w:val="22"/>
+                <w:szCs w:val="22"/>
+              </w:rPr>
+              <w:t>User can edit syllabus with admin right</w:t>
+            </w:r>
+          </w:p>
+          <w:p>
+            <w:pPr>
+              <w:jc w:val="left"/>
+              <w:rPr>
+                <w:rFonts w:ascii="Arial" w:eastAsia="Arial" w:hAnsi="Arial" w:cs="Arial"/>
+                <w:sz w:val="22"/>
+                <w:szCs w:val="22"/>
+              </w:rPr>
+            </w:pPr>
+            <w:r>
+              <w:rPr>
+                <w:rFonts w:ascii="Arial" w:eastAsia="Arial" w:hAnsi="Arial" w:cs="Arial"/>
+                <w:sz w:val="22"/>
+                <w:szCs w:val="22"/>
+              </w:rPr>
+              <w:t>Fail</w:t>
+            </w:r>
+          </w:p>
+          <w:p>
+            <w:pPr>
+              <w:numPr>
+                <w:ilvl w:val="0"/>
+                <w:numId w:val="7"/>
+              </w:numPr>
+              <w:contextualSpacing/>
+              <w:jc w:val="left"/>
+              <w:rPr>
+                <w:rFonts w:ascii="Arial" w:eastAsia="Arial" w:hAnsi="Arial" w:cs="Arial"/>
+                <w:sz w:val="22"/>
+                <w:szCs w:val="22"/>
+              </w:rPr>
+            </w:pPr>
+            <w:r>
+              <w:rPr>
+                <w:rFonts w:ascii="Arial" w:eastAsia="Arial" w:hAnsi="Arial" w:cs="Arial"/>
+                <w:sz w:val="22"/>
+                <w:szCs w:val="22"/>
+              </w:rPr>
+              <w:t>User has no rights to edit syllabus although he has admin rights for syllabus faculty</w:t>
+            </w:r>
+          </w:p>
+        </w:tc>
+      </w:tr>
+      <w:tr>
+        <w:trPr>
+          <w:trHeight w:val="580"/>
+        </w:trPr>
+        <w:tc>
+          <w:tcPr>
+            <w:tcW w:w="3750" w:type="dxa"/>
+            <w:shd w:val="clear" w:color="auto" w:fill="auto"/>
+            <w:tcMar>
+              <w:top w:w="100" w:type="dxa"/>
+              <w:left w:w="100" w:type="dxa"/>
+              <w:bottom w:w="100" w:type="dxa"/>
+              <w:right w:w="100" w:type="dxa"/>
+            </w:tcMar>
+          </w:tcPr>
+          <w:p>
+            <w:pPr>
+              <w:jc w:val="left"/>
+              <w:rPr>
+                <w:rFonts w:ascii="Arial" w:eastAsia="Arial" w:hAnsi="Arial" w:cs="Arial"/>
+                <w:b/>
+                <w:sz w:val="22"/>
+                <w:szCs w:val="22"/>
+              </w:rPr>
+            </w:pPr>
+            <w:r>
+              <w:rPr>
+                <w:rFonts w:ascii="Arial" w:eastAsia="Arial" w:hAnsi="Arial" w:cs="Arial"/>
+                <w:b/>
+                <w:sz w:val="22"/>
+                <w:szCs w:val="22"/>
+              </w:rPr>
+              <w:t>Test description and context (optional)</w:t>
+            </w:r>
+          </w:p>
+        </w:tc>
+        <w:tc>
+          <w:tcPr>
+            <w:tcW w:w="5400" w:type="dxa"/>
+            <w:shd w:val="clear" w:color="auto" w:fill="auto"/>
+            <w:tcMar>
+              <w:top w:w="100" w:type="dxa"/>
+              <w:left w:w="100" w:type="dxa"/>
+              <w:bottom w:w="100" w:type="dxa"/>
+              <w:right w:w="100" w:type="dxa"/>
+            </w:tcMar>
+          </w:tcPr>
+          <w:p>
+            <w:pPr>
+              <w:rPr>
+                <w:rFonts w:ascii="Arial" w:eastAsia="Arial" w:hAnsi="Arial" w:cs="Arial"/>
+                <w:sz w:val="22"/>
+                <w:szCs w:val="22"/>
+              </w:rPr>
+            </w:pPr>
+            <w:r>
+              <w:rPr>
+                <w:rFonts w:ascii="Arial" w:eastAsia="Arial" w:hAnsi="Arial" w:cs="Arial"/>
+                <w:sz w:val="22"/>
+                <w:szCs w:val="22"/>
+              </w:rPr>
+              <w:t xml:space="preserve">User can </w:t>
+            </w:r>
+            <w:r>
+              <w:rPr>
+                <w:rFonts w:ascii="Arial" w:eastAsia="Arial" w:hAnsi="Arial" w:cs="Arial"/>
+                <w:sz w:val="22"/>
+                <w:szCs w:val="22"/>
+              </w:rPr>
+              <w:t>add or create syllabus for his faculty. He need to be one of admins added by CSyllabus team.</w:t>
+            </w:r>
+          </w:p>
+          <w:p>
+            <w:pPr>
+              <w:rPr>
+                <w:rFonts w:ascii="Arial" w:eastAsia="Arial" w:hAnsi="Arial" w:cs="Arial"/>
+                <w:sz w:val="22"/>
+                <w:szCs w:val="22"/>
+              </w:rPr>
+            </w:pPr>
+            <w:r>
+              <w:rPr>
+                <w:rFonts w:ascii="Arial" w:eastAsia="Arial" w:hAnsi="Arial" w:cs="Arial"/>
+                <w:sz w:val="22"/>
+                <w:szCs w:val="22"/>
+              </w:rPr>
+              <w:t>User with admin right for faculty syllabus can manage his data.</w:t>
+            </w:r>
+          </w:p>
+        </w:tc>
+      </w:tr>
+      <w:tr>
+        <w:tc>
+          <w:tcPr>
+            <w:tcW w:w="3750" w:type="dxa"/>
+            <w:shd w:val="clear" w:color="auto" w:fill="auto"/>
+            <w:tcMar>
+              <w:top w:w="100" w:type="dxa"/>
+              <w:left w:w="100" w:type="dxa"/>
+              <w:bottom w:w="100" w:type="dxa"/>
+              <w:right w:w="100" w:type="dxa"/>
+            </w:tcMar>
+          </w:tcPr>
+          <w:p>
+            <w:pPr>
+              <w:jc w:val="left"/>
+              <w:rPr>
+                <w:rFonts w:ascii="Arial" w:eastAsia="Arial" w:hAnsi="Arial" w:cs="Arial"/>
+                <w:b/>
+                <w:sz w:val="22"/>
+                <w:szCs w:val="22"/>
+              </w:rPr>
+            </w:pPr>
+            <w:r>
+              <w:rPr>
+                <w:rFonts w:ascii="Arial" w:eastAsia="Arial" w:hAnsi="Arial" w:cs="Arial"/>
+                <w:b/>
+                <w:sz w:val="22"/>
+                <w:szCs w:val="22"/>
+              </w:rPr>
+              <w:t>Test procedure (steps for conducting the test)</w:t>
+            </w:r>
+          </w:p>
+        </w:tc>
+        <w:tc>
+          <w:tcPr>
+            <w:tcW w:w="5400" w:type="dxa"/>
+            <w:shd w:val="clear" w:color="auto" w:fill="auto"/>
+            <w:tcMar>
+              <w:top w:w="100" w:type="dxa"/>
+              <w:left w:w="100" w:type="dxa"/>
+              <w:bottom w:w="100" w:type="dxa"/>
+              <w:right w:w="100" w:type="dxa"/>
+            </w:tcMar>
+          </w:tcPr>
+          <w:p>
+            <w:pPr>
+              <w:pStyle w:val="ListParagraph"/>
+              <w:numPr>
+                <w:ilvl w:val="0"/>
+                <w:numId w:val="24"/>
+              </w:numPr>
+              <w:jc w:val="left"/>
+              <w:rPr>
+                <w:rFonts w:ascii="Arial" w:eastAsia="Arial" w:hAnsi="Arial" w:cs="Arial"/>
+                <w:sz w:val="22"/>
+                <w:szCs w:val="22"/>
+              </w:rPr>
+            </w:pPr>
+            <w:r>
+              <w:rPr>
+                <w:rFonts w:ascii="Arial" w:eastAsia="Arial" w:hAnsi="Arial" w:cs="Arial"/>
+                <w:sz w:val="22"/>
+                <w:szCs w:val="22"/>
+              </w:rPr>
+              <w:t>Login as our user in admin page</w:t>
+            </w:r>
+          </w:p>
+          <w:p>
+            <w:pPr>
+              <w:pStyle w:val="ListParagraph"/>
+              <w:numPr>
+                <w:ilvl w:val="0"/>
+                <w:numId w:val="24"/>
+              </w:numPr>
+              <w:jc w:val="left"/>
+              <w:rPr>
+                <w:rFonts w:ascii="Arial" w:eastAsia="Arial" w:hAnsi="Arial" w:cs="Arial"/>
+                <w:sz w:val="22"/>
+                <w:szCs w:val="22"/>
+              </w:rPr>
+            </w:pPr>
+            <w:r>
+              <w:rPr>
+                <w:rFonts w:ascii="Arial" w:eastAsia="Arial" w:hAnsi="Arial" w:cs="Arial"/>
+                <w:sz w:val="22"/>
+                <w:szCs w:val="22"/>
+              </w:rPr>
+              <w:t>Click on new course</w:t>
+            </w:r>
+          </w:p>
+          <w:p>
+            <w:pPr>
+              <w:pStyle w:val="ListParagraph"/>
+              <w:numPr>
+                <w:ilvl w:val="0"/>
+                <w:numId w:val="24"/>
+              </w:numPr>
+              <w:jc w:val="left"/>
+              <w:rPr>
+                <w:rFonts w:ascii="Arial" w:eastAsia="Arial" w:hAnsi="Arial" w:cs="Arial"/>
+                <w:sz w:val="22"/>
+                <w:szCs w:val="22"/>
+              </w:rPr>
+            </w:pPr>
+            <w:r>
+              <w:rPr>
+                <w:rFonts w:ascii="Arial" w:eastAsia="Arial" w:hAnsi="Arial" w:cs="Arial"/>
+                <w:sz w:val="22"/>
+                <w:szCs w:val="22"/>
+              </w:rPr>
+              <w:t>Insert course data</w:t>
+            </w:r>
+          </w:p>
+        </w:tc>
+      </w:tr>
+    </w:tbl>
+    <w:p>
+      <w:pPr>
+        <w:widowControl/>
+        <w:spacing w:line="360" w:lineRule="auto"/>
+        <w:jc w:val="left"/>
+      </w:pPr>
+    </w:p>
+    <w:p>
+      <w:pPr>
+        <w:widowControl/>
+        <w:spacing w:line="360" w:lineRule="auto"/>
+        <w:jc w:val="left"/>
+      </w:pPr>
+    </w:p>
+    <w:p>
+      <w:pPr>
         <w:pStyle w:val="Heading1"/>
         <w:numPr>
           <w:ilvl w:val="0"/>
-          <w:numId w:val="19"/>
+          <w:numId w:val="24"/>
         </w:numPr>
         <w:spacing w:line="360" w:lineRule="auto"/>
         <w:rPr>
           <w:rStyle w:val="IntenseEmphasis"/>
         </w:rPr>
       </w:pPr>
-      <w:bookmarkStart w:id="34" w:name="_Toc503099887"/>
+      <w:bookmarkStart w:id="33" w:name="_Toc503099887"/>
       <w:r>
         <w:rPr>
           <w:rStyle w:val="IntenseEmphasis"/>
         </w:rPr>
         <w:t>Test Coverage</w:t>
       </w:r>
-      <w:bookmarkEnd w:id="34"/>
-    </w:p>
-    <w:p>
-      <w:pPr>
-        <w:rPr>
-          <w:sz w:val="22"/>
-          <w:szCs w:val="22"/>
-        </w:rPr>
-      </w:pPr>
-      <w:bookmarkStart w:id="35" w:name="_y236omdakv2k" w:colFirst="0" w:colLast="0"/>
-      <w:bookmarkEnd w:id="35"/>
-      <w:r>
-        <w:rPr>
-          <w:sz w:val="22"/>
-          <w:szCs w:val="22"/>
-        </w:rPr>
-        <w:t xml:space="preserve">In a current version of Acceptance Test Plan described tests coverage </w:t>
-      </w:r>
-      <w:r>
-        <w:rPr>
-          <w:sz w:val="22"/>
-          <w:szCs w:val="22"/>
-        </w:rPr>
-        <w:t>1</w:t>
-      </w:r>
-      <w:r>
-        <w:rPr>
-          <w:sz w:val="22"/>
-          <w:szCs w:val="22"/>
-        </w:rPr>
-        <w:t>0</w:t>
-      </w:r>
-      <w:r>
-        <w:rPr>
-          <w:sz w:val="22"/>
-          <w:szCs w:val="22"/>
-        </w:rPr>
-        <w:t xml:space="preserve"> out of 1</w:t>
-      </w:r>
-      <w:r>
-        <w:rPr>
-          <w:sz w:val="22"/>
-          <w:szCs w:val="22"/>
-        </w:rPr>
-        <w:t>3</w:t>
-      </w:r>
-      <w:r>
-        <w:rPr>
-          <w:sz w:val="22"/>
-          <w:szCs w:val="22"/>
-        </w:rPr>
-        <w:t xml:space="preserve"> user stories.</w:t>
-      </w:r>
-      <w:r>
-        <w:rPr>
-          <w:sz w:val="22"/>
-          <w:szCs w:val="22"/>
-        </w:rPr>
-        <w:t xml:space="preserve"> </w:t>
-      </w:r>
+      <w:bookmarkEnd w:id="33"/>
     </w:p>
     <w:p>
       <w:pPr>
@@ -10873,19 +12397,56 @@
           <w:szCs w:val="24"/>
         </w:rPr>
       </w:pPr>
+      <w:bookmarkStart w:id="34" w:name="_y236omdakv2k" w:colFirst="0" w:colLast="0"/>
+      <w:bookmarkEnd w:id="34"/>
       <w:r>
         <w:rPr>
           <w:sz w:val="24"/>
           <w:szCs w:val="24"/>
         </w:rPr>
-        <w:t>User stories that are yet n</w:t>
+        <w:t xml:space="preserve">In a current version of Acceptance Test Plan described tests coverage </w:t>
       </w:r>
       <w:r>
         <w:rPr>
           <w:sz w:val="24"/>
           <w:szCs w:val="24"/>
         </w:rPr>
-        <w:t>ot ready for testing: US9, US12, US14</w:t>
+        <w:t>1</w:t>
+      </w:r>
+      <w:r>
+        <w:rPr>
+          <w:sz w:val="24"/>
+          <w:szCs w:val="24"/>
+        </w:rPr>
+        <w:t>3</w:t>
+      </w:r>
+      <w:r>
+        <w:rPr>
+          <w:sz w:val="24"/>
+          <w:szCs w:val="24"/>
+        </w:rPr>
+        <w:t xml:space="preserve"> out of 1</w:t>
+      </w:r>
+      <w:r>
+        <w:rPr>
+          <w:sz w:val="24"/>
+          <w:szCs w:val="24"/>
+        </w:rPr>
+        <w:t>3</w:t>
+      </w:r>
+      <w:r>
+        <w:rPr>
+          <w:sz w:val="24"/>
+          <w:szCs w:val="24"/>
+        </w:rPr>
+        <w:t xml:space="preserve"> user stories.</w:t>
+      </w:r>
+      <w:r>
+        <w:rPr>
+          <w:sz w:val="24"/>
+          <w:szCs w:val="24"/>
+        </w:rPr>
+        <w:t xml:space="preserve"> </w:t>
       </w:r>
     </w:p>
     <w:p>
@@ -10907,7 +12468,16 @@
           <w:sz w:val="24"/>
           <w:szCs w:val="24"/>
         </w:rPr>
-        <w:t xml:space="preserve"> user stories are still under development and will be included in this document after they are finished.</w:t>
+        <w:t xml:space="preserve"> user stories are still under development and will be includ</w:t>
+      </w:r>
+      <w:bookmarkStart w:id="35" w:name="_GoBack"/>
+      <w:bookmarkEnd w:id="35"/>
+      <w:r>
+        <w:rPr>
+          <w:sz w:val="24"/>
+          <w:szCs w:val="24"/>
+        </w:rPr>
+        <w:t>ed in this document after they are finished.</w:t>
       </w:r>
     </w:p>
     <w:p>
@@ -11016,7 +12586,7 @@
           <w:rPr>
             <w:noProof/>
           </w:rPr>
-          <w:t>10</w:t>
+          <w:t>12</w:t>
         </w:r>
         <w:r>
           <w:rPr>
@@ -11108,10 +12678,7 @@
             <w:ind w:right="68"/>
           </w:pPr>
           <w:r>
-            <w:t xml:space="preserve">  Version:           0.</w:t>
-          </w:r>
-          <w:r>
-            <w:t>6</w:t>
+            <w:t xml:space="preserve">  Version:           0.6</w:t>
           </w:r>
         </w:p>
       </w:tc>
@@ -11133,22 +12700,7 @@
         </w:tcPr>
         <w:p>
           <w:r>
-            <w:t xml:space="preserve">  Date:  201</w:t>
-          </w:r>
-          <w:r>
-            <w:t>8</w:t>
-          </w:r>
-          <w:r>
-            <w:t>-</w:t>
-          </w:r>
-          <w:r>
-            <w:t>01</w:t>
-          </w:r>
-          <w:r>
-            <w:t>-</w:t>
-          </w:r>
-          <w:r>
-            <w:t>07</w:t>
+            <w:t xml:space="preserve">  Date:  2018-01-07</w:t>
           </w:r>
         </w:p>
       </w:tc>
@@ -11601,6 +13153,95 @@
     </w:lvl>
   </w:abstractNum>
   <w:abstractNum w:abstractNumId="2" w15:restartNumberingAfterBreak="0">
+    <w:nsid w:val="0B961A31"/>
+    <w:multiLevelType w:val="hybridMultilevel"/>
+    <w:tmpl w:val="7480BA32"/>
+    <w:lvl w:ilvl="0" w:tplc="0409000F">
+      <w:start w:val="1"/>
+      <w:numFmt w:val="decimal"/>
+      <w:lvlText w:val="%1."/>
+      <w:lvlJc w:val="left"/>
+      <w:pPr>
+        <w:ind w:left="720" w:hanging="360"/>
+      </w:pPr>
+      <w:rPr>
+        <w:rFonts w:hint="default"/>
+      </w:rPr>
+    </w:lvl>
+    <w:lvl w:ilvl="1" w:tplc="04090019" w:tentative="1">
+      <w:start w:val="1"/>
+      <w:numFmt w:val="lowerLetter"/>
+      <w:lvlText w:val="%2."/>
+      <w:lvlJc w:val="left"/>
+      <w:pPr>
+        <w:ind w:left="1440" w:hanging="360"/>
+      </w:pPr>
+    </w:lvl>
+    <w:lvl w:ilvl="2" w:tplc="0409001B" w:tentative="1">
+      <w:start w:val="1"/>
+      <w:numFmt w:val="lowerRoman"/>
+      <w:lvlText w:val="%3."/>
+      <w:lvlJc w:val="right"/>
+      <w:pPr>
+        <w:ind w:left="2160" w:hanging="180"/>
+      </w:pPr>
+    </w:lvl>
+    <w:lvl w:ilvl="3" w:tplc="0409000F" w:tentative="1">
+      <w:start w:val="1"/>
+      <w:numFmt w:val="decimal"/>
+      <w:lvlText w:val="%4."/>
+      <w:lvlJc w:val="left"/>
+      <w:pPr>
+        <w:ind w:left="2880" w:hanging="360"/>
+      </w:pPr>
+    </w:lvl>
+    <w:lvl w:ilvl="4" w:tplc="04090019" w:tentative="1">
+      <w:start w:val="1"/>
+      <w:numFmt w:val="lowerLetter"/>
+      <w:lvlText w:val="%5."/>
+      <w:lvlJc w:val="left"/>
+      <w:pPr>
+        <w:ind w:left="3600" w:hanging="360"/>
+      </w:pPr>
+    </w:lvl>
+    <w:lvl w:ilvl="5" w:tplc="0409001B" w:tentative="1">
+      <w:start w:val="1"/>
+      <w:numFmt w:val="lowerRoman"/>
+      <w:lvlText w:val="%6."/>
+      <w:lvlJc w:val="right"/>
+      <w:pPr>
+        <w:ind w:left="4320" w:hanging="180"/>
+      </w:pPr>
+    </w:lvl>
+    <w:lvl w:ilvl="6" w:tplc="0409000F" w:tentative="1">
+      <w:start w:val="1"/>
+      <w:numFmt w:val="decimal"/>
+      <w:lvlText w:val="%7."/>
+      <w:lvlJc w:val="left"/>
+      <w:pPr>
+        <w:ind w:left="5040" w:hanging="360"/>
+      </w:pPr>
+    </w:lvl>
+    <w:lvl w:ilvl="7" w:tplc="04090019" w:tentative="1">
+      <w:start w:val="1"/>
+      <w:numFmt w:val="lowerLetter"/>
+      <w:lvlText w:val="%8."/>
+      <w:lvlJc w:val="left"/>
+      <w:pPr>
+        <w:ind w:left="5760" w:hanging="360"/>
+      </w:pPr>
+    </w:lvl>
+    <w:lvl w:ilvl="8" w:tplc="0409001B" w:tentative="1">
+      <w:start w:val="1"/>
+      <w:numFmt w:val="lowerRoman"/>
+      <w:lvlText w:val="%9."/>
+      <w:lvlJc w:val="right"/>
+      <w:pPr>
+        <w:ind w:left="6480" w:hanging="180"/>
+      </w:pPr>
+    </w:lvl>
+  </w:abstractNum>
+  <w:abstractNum w:abstractNumId="3" w15:restartNumberingAfterBreak="0">
     <w:nsid w:val="25AD14D5"/>
     <w:multiLevelType w:val="multilevel"/>
     <w:tmpl w:val="A92464FC"/>
@@ -11713,7 +13354,7 @@
       </w:rPr>
     </w:lvl>
   </w:abstractNum>
-  <w:abstractNum w:abstractNumId="3" w15:restartNumberingAfterBreak="0">
+  <w:abstractNum w:abstractNumId="4" w15:restartNumberingAfterBreak="0">
     <w:nsid w:val="261956B2"/>
     <w:multiLevelType w:val="hybridMultilevel"/>
     <w:tmpl w:val="81784F64"/>
@@ -11826,7 +13467,7 @@
       </w:rPr>
     </w:lvl>
   </w:abstractNum>
-  <w:abstractNum w:abstractNumId="4" w15:restartNumberingAfterBreak="0">
+  <w:abstractNum w:abstractNumId="5" w15:restartNumberingAfterBreak="0">
     <w:nsid w:val="2D6A02B8"/>
     <w:multiLevelType w:val="multilevel"/>
     <w:tmpl w:val="F96E944E"/>
@@ -11939,7 +13580,7 @@
       </w:rPr>
     </w:lvl>
   </w:abstractNum>
-  <w:abstractNum w:abstractNumId="5" w15:restartNumberingAfterBreak="0">
+  <w:abstractNum w:abstractNumId="6" w15:restartNumberingAfterBreak="0">
     <w:nsid w:val="33F628DC"/>
     <w:multiLevelType w:val="multilevel"/>
     <w:tmpl w:val="645EFEEC"/>
@@ -12052,7 +13693,7 @@
       </w:rPr>
     </w:lvl>
   </w:abstractNum>
-  <w:abstractNum w:abstractNumId="6" w15:restartNumberingAfterBreak="0">
+  <w:abstractNum w:abstractNumId="7" w15:restartNumberingAfterBreak="0">
     <w:nsid w:val="396641CA"/>
     <w:multiLevelType w:val="multilevel"/>
     <w:tmpl w:val="2C68DB9C"/>
@@ -12165,7 +13806,7 @@
       </w:rPr>
     </w:lvl>
   </w:abstractNum>
-  <w:abstractNum w:abstractNumId="7" w15:restartNumberingAfterBreak="0">
+  <w:abstractNum w:abstractNumId="8" w15:restartNumberingAfterBreak="0">
     <w:nsid w:val="3BAB3E3C"/>
     <w:multiLevelType w:val="multilevel"/>
     <w:tmpl w:val="7E480564"/>
@@ -12278,7 +13919,7 @@
       </w:rPr>
     </w:lvl>
   </w:abstractNum>
-  <w:abstractNum w:abstractNumId="8" w15:restartNumberingAfterBreak="0">
+  <w:abstractNum w:abstractNumId="9" w15:restartNumberingAfterBreak="0">
     <w:nsid w:val="420D30AC"/>
     <w:multiLevelType w:val="multilevel"/>
     <w:tmpl w:val="8A8CA768"/>
@@ -12391,7 +14032,7 @@
       </w:rPr>
     </w:lvl>
   </w:abstractNum>
-  <w:abstractNum w:abstractNumId="9" w15:restartNumberingAfterBreak="0">
+  <w:abstractNum w:abstractNumId="10" w15:restartNumberingAfterBreak="0">
     <w:nsid w:val="43210C7A"/>
     <w:multiLevelType w:val="multilevel"/>
     <w:tmpl w:val="886E84CC"/>
@@ -12504,7 +14145,7 @@
       </w:rPr>
     </w:lvl>
   </w:abstractNum>
-  <w:abstractNum w:abstractNumId="10" w15:restartNumberingAfterBreak="0">
+  <w:abstractNum w:abstractNumId="11" w15:restartNumberingAfterBreak="0">
     <w:nsid w:val="4E931767"/>
     <w:multiLevelType w:val="multilevel"/>
     <w:tmpl w:val="FA44BE12"/>
@@ -12617,7 +14258,7 @@
       </w:rPr>
     </w:lvl>
   </w:abstractNum>
-  <w:abstractNum w:abstractNumId="11" w15:restartNumberingAfterBreak="0">
+  <w:abstractNum w:abstractNumId="12" w15:restartNumberingAfterBreak="0">
     <w:nsid w:val="4F88645F"/>
     <w:multiLevelType w:val="multilevel"/>
     <w:tmpl w:val="CE760F08"/>
@@ -12707,7 +14348,7 @@
       </w:pPr>
     </w:lvl>
   </w:abstractNum>
-  <w:abstractNum w:abstractNumId="12" w15:restartNumberingAfterBreak="0">
+  <w:abstractNum w:abstractNumId="13" w15:restartNumberingAfterBreak="0">
     <w:nsid w:val="59001AE8"/>
     <w:multiLevelType w:val="hybridMultilevel"/>
     <w:tmpl w:val="EB1A079A"/>
@@ -12820,7 +14461,7 @@
       </w:rPr>
     </w:lvl>
   </w:abstractNum>
-  <w:abstractNum w:abstractNumId="13" w15:restartNumberingAfterBreak="0">
+  <w:abstractNum w:abstractNumId="14" w15:restartNumberingAfterBreak="0">
     <w:nsid w:val="5E367C8E"/>
     <w:multiLevelType w:val="multilevel"/>
     <w:tmpl w:val="4E02110C"/>
@@ -12933,7 +14574,7 @@
       </w:rPr>
     </w:lvl>
   </w:abstractNum>
-  <w:abstractNum w:abstractNumId="14" w15:restartNumberingAfterBreak="0">
+  <w:abstractNum w:abstractNumId="15" w15:restartNumberingAfterBreak="0">
     <w:nsid w:val="6C887B6B"/>
     <w:multiLevelType w:val="multilevel"/>
     <w:tmpl w:val="2D661F40"/>
@@ -13046,7 +14687,7 @@
       </w:rPr>
     </w:lvl>
   </w:abstractNum>
-  <w:abstractNum w:abstractNumId="15" w15:restartNumberingAfterBreak="0">
+  <w:abstractNum w:abstractNumId="16" w15:restartNumberingAfterBreak="0">
     <w:nsid w:val="6DCE3CD0"/>
     <w:multiLevelType w:val="multilevel"/>
     <w:tmpl w:val="8A8CA768"/>
@@ -13159,7 +14800,7 @@
       </w:rPr>
     </w:lvl>
   </w:abstractNum>
-  <w:abstractNum w:abstractNumId="16" w15:restartNumberingAfterBreak="0">
+  <w:abstractNum w:abstractNumId="17" w15:restartNumberingAfterBreak="0">
     <w:nsid w:val="71326858"/>
     <w:multiLevelType w:val="multilevel"/>
     <w:tmpl w:val="8A8CA768"/>
@@ -13272,7 +14913,7 @@
       </w:rPr>
     </w:lvl>
   </w:abstractNum>
-  <w:abstractNum w:abstractNumId="17" w15:restartNumberingAfterBreak="0">
+  <w:abstractNum w:abstractNumId="18" w15:restartNumberingAfterBreak="0">
     <w:nsid w:val="725B63B0"/>
     <w:multiLevelType w:val="multilevel"/>
     <w:tmpl w:val="298C492C"/>
@@ -13385,7 +15026,7 @@
       </w:rPr>
     </w:lvl>
   </w:abstractNum>
-  <w:abstractNum w:abstractNumId="18" w15:restartNumberingAfterBreak="0">
+  <w:abstractNum w:abstractNumId="19" w15:restartNumberingAfterBreak="0">
     <w:nsid w:val="75D541A9"/>
     <w:multiLevelType w:val="multilevel"/>
     <w:tmpl w:val="6FBACE88"/>
@@ -13475,12 +15116,12 @@
       </w:pPr>
     </w:lvl>
   </w:abstractNum>
-  <w:abstractNum w:abstractNumId="19" w15:restartNumberingAfterBreak="0">
+  <w:abstractNum w:abstractNumId="20" w15:restartNumberingAfterBreak="0">
     <w:nsid w:val="76E61E88"/>
     <w:multiLevelType w:val="hybridMultilevel"/>
-    <w:tmpl w:val="F5BA750C"/>
+    <w:tmpl w:val="BAD61AA6"/>
     <w:lvl w:ilvl="0" w:tplc="0409000F">
-      <w:start w:val="4"/>
+      <w:start w:val="1"/>
       <w:numFmt w:val="decimal"/>
       <w:lvlText w:val="%1."/>
       <w:lvlJc w:val="left"/>
@@ -13564,7 +15205,7 @@
       </w:pPr>
     </w:lvl>
   </w:abstractNum>
-  <w:abstractNum w:abstractNumId="20" w15:restartNumberingAfterBreak="0">
+  <w:abstractNum w:abstractNumId="21" w15:restartNumberingAfterBreak="0">
     <w:nsid w:val="784B3121"/>
     <w:multiLevelType w:val="multilevel"/>
     <w:tmpl w:val="17C0A59C"/>
@@ -13677,7 +15318,120 @@
       </w:rPr>
     </w:lvl>
   </w:abstractNum>
-  <w:abstractNum w:abstractNumId="21" w15:restartNumberingAfterBreak="0">
+  <w:abstractNum w:abstractNumId="22" w15:restartNumberingAfterBreak="0">
+    <w:nsid w:val="7B7915D9"/>
+    <w:multiLevelType w:val="multilevel"/>
+    <w:tmpl w:val="8A8CA768"/>
+    <w:lvl w:ilvl="0">
+      <w:start w:val="1"/>
+      <w:numFmt w:val="decimal"/>
+      <w:lvlText w:val="%1."/>
+      <w:lvlJc w:val="left"/>
+      <w:pPr>
+        <w:ind w:left="720" w:hanging="360"/>
+      </w:pPr>
+      <w:rPr>
+        <w:u w:val="none"/>
+      </w:rPr>
+    </w:lvl>
+    <w:lvl w:ilvl="1">
+      <w:start w:val="1"/>
+      <w:numFmt w:val="lowerLetter"/>
+      <w:lvlText w:val="%2."/>
+      <w:lvlJc w:val="left"/>
+      <w:pPr>
+        <w:ind w:left="1440" w:hanging="360"/>
+      </w:pPr>
+      <w:rPr>
+        <w:u w:val="none"/>
+      </w:rPr>
+    </w:lvl>
+    <w:lvl w:ilvl="2">
+      <w:start w:val="1"/>
+      <w:numFmt w:val="lowerRoman"/>
+      <w:lvlText w:val="%3."/>
+      <w:lvlJc w:val="right"/>
+      <w:pPr>
+        <w:ind w:left="2160" w:hanging="360"/>
+      </w:pPr>
+      <w:rPr>
+        <w:u w:val="none"/>
+      </w:rPr>
+    </w:lvl>
+    <w:lvl w:ilvl="3">
+      <w:start w:val="1"/>
+      <w:numFmt w:val="decimal"/>
+      <w:lvlText w:val="%4."/>
+      <w:lvlJc w:val="left"/>
+      <w:pPr>
+        <w:ind w:left="2880" w:hanging="360"/>
+      </w:pPr>
+      <w:rPr>
+        <w:u w:val="none"/>
+      </w:rPr>
+    </w:lvl>
+    <w:lvl w:ilvl="4">
+      <w:start w:val="1"/>
+      <w:numFmt w:val="lowerLetter"/>
+      <w:lvlText w:val="%5."/>
+      <w:lvlJc w:val="left"/>
+      <w:pPr>
+        <w:ind w:left="3600" w:hanging="360"/>
+      </w:pPr>
+      <w:rPr>
+        <w:u w:val="none"/>
+      </w:rPr>
+    </w:lvl>
+    <w:lvl w:ilvl="5">
+      <w:start w:val="1"/>
+      <w:numFmt w:val="lowerRoman"/>
+      <w:lvlText w:val="%6."/>
+      <w:lvlJc w:val="right"/>
+      <w:pPr>
+        <w:ind w:left="4320" w:hanging="360"/>
+      </w:pPr>
+      <w:rPr>
+        <w:u w:val="none"/>
+      </w:rPr>
+    </w:lvl>
+    <w:lvl w:ilvl="6">
+      <w:start w:val="1"/>
+      <w:numFmt w:val="decimal"/>
+      <w:lvlText w:val="%7."/>
+      <w:lvlJc w:val="left"/>
+      <w:pPr>
+        <w:ind w:left="5040" w:hanging="360"/>
+      </w:pPr>
+      <w:rPr>
+        <w:u w:val="none"/>
+      </w:rPr>
+    </w:lvl>
+    <w:lvl w:ilvl="7">
+      <w:start w:val="1"/>
+      <w:numFmt w:val="lowerLetter"/>
+      <w:lvlText w:val="%8."/>
+      <w:lvlJc w:val="left"/>
+      <w:pPr>
+        <w:ind w:left="5760" w:hanging="360"/>
+      </w:pPr>
+      <w:rPr>
+        <w:u w:val="none"/>
+      </w:rPr>
+    </w:lvl>
+    <w:lvl w:ilvl="8">
+      <w:start w:val="1"/>
+      <w:numFmt w:val="lowerRoman"/>
+      <w:lvlText w:val="%9."/>
+      <w:lvlJc w:val="right"/>
+      <w:pPr>
+        <w:ind w:left="6480" w:hanging="360"/>
+      </w:pPr>
+      <w:rPr>
+        <w:u w:val="none"/>
+      </w:rPr>
+    </w:lvl>
+  </w:abstractNum>
+  <w:abstractNum w:abstractNumId="23" w15:restartNumberingAfterBreak="0">
     <w:nsid w:val="7EE608FC"/>
     <w:multiLevelType w:val="multilevel"/>
     <w:tmpl w:val="8A8CA768"/>
@@ -13791,70 +15545,76 @@
     </w:lvl>
   </w:abstractNum>
   <w:num w:numId="1">
+    <w:abstractNumId w:val="12"/>
+  </w:num>
+  <w:num w:numId="2">
+    <w:abstractNumId w:val="21"/>
+  </w:num>
+  <w:num w:numId="3">
+    <w:abstractNumId w:val="16"/>
+  </w:num>
+  <w:num w:numId="4">
+    <w:abstractNumId w:val="15"/>
+  </w:num>
+  <w:num w:numId="5">
+    <w:abstractNumId w:val="3"/>
+  </w:num>
+  <w:num w:numId="6">
     <w:abstractNumId w:val="11"/>
   </w:num>
-  <w:num w:numId="2">
-    <w:abstractNumId w:val="20"/>
+  <w:num w:numId="7">
+    <w:abstractNumId w:val="5"/>
   </w:num>
-  <w:num w:numId="3">
-    <w:abstractNumId w:val="15"/>
+  <w:num w:numId="8">
+    <w:abstractNumId w:val="19"/>
   </w:num>
-  <w:num w:numId="4">
+  <w:num w:numId="9">
     <w:abstractNumId w:val="14"/>
   </w:num>
-  <w:num w:numId="5">
-    <w:abstractNumId w:val="2"/>
-  </w:num>
-  <w:num w:numId="6">
-    <w:abstractNumId w:val="10"/>
-  </w:num>
-  <w:num w:numId="7">
-    <w:abstractNumId w:val="4"/>
-  </w:num>
-  <w:num w:numId="8">
-    <w:abstractNumId w:val="18"/>
-  </w:num>
-  <w:num w:numId="9">
-    <w:abstractNumId w:val="13"/>
-  </w:num>
   <w:num w:numId="10">
-    <w:abstractNumId w:val="5"/>
+    <w:abstractNumId w:val="6"/>
   </w:num>
   <w:num w:numId="11">
-    <w:abstractNumId w:val="6"/>
+    <w:abstractNumId w:val="7"/>
   </w:num>
   <w:num w:numId="12">
-    <w:abstractNumId w:val="9"/>
+    <w:abstractNumId w:val="10"/>
   </w:num>
   <w:num w:numId="13">
     <w:abstractNumId w:val="1"/>
   </w:num>
   <w:num w:numId="14">
-    <w:abstractNumId w:val="17"/>
+    <w:abstractNumId w:val="18"/>
   </w:num>
   <w:num w:numId="15">
-    <w:abstractNumId w:val="7"/>
+    <w:abstractNumId w:val="8"/>
   </w:num>
   <w:num w:numId="16">
-    <w:abstractNumId w:val="12"/>
+    <w:abstractNumId w:val="13"/>
   </w:num>
   <w:num w:numId="17">
     <w:abstractNumId w:val="0"/>
   </w:num>
   <w:num w:numId="18">
-    <w:abstractNumId w:val="3"/>
+    <w:abstractNumId w:val="4"/>
   </w:num>
   <w:num w:numId="19">
-    <w:abstractNumId w:val="19"/>
+    <w:abstractNumId w:val="20"/>
   </w:num>
   <w:num w:numId="20">
-    <w:abstractNumId w:val="21"/>
+    <w:abstractNumId w:val="23"/>
   </w:num>
   <w:num w:numId="21">
-    <w:abstractNumId w:val="8"/>
+    <w:abstractNumId w:val="9"/>
   </w:num>
   <w:num w:numId="22">
-    <w:abstractNumId w:val="16"/>
+    <w:abstractNumId w:val="17"/>
+  </w:num>
+  <w:num w:numId="23">
+    <w:abstractNumId w:val="22"/>
+  </w:num>
+  <w:num w:numId="24">
+    <w:abstractNumId w:val="2"/>
   </w:num>
 </w:numbering>
 </file>
@@ -15028,7 +16788,7 @@
 </file>
 
 <file path=customXml/itemProps1.xml><?xml version="1.0" encoding="utf-8"?>
-<ds:datastoreItem xmlns:ds="http://schemas.openxmlformats.org/officeDocument/2006/customXml" ds:itemID="{AFF26F5F-C86E-4D38-82FF-E0F28DF0D85D}">
+<ds:datastoreItem xmlns:ds="http://schemas.openxmlformats.org/officeDocument/2006/customXml" ds:itemID="{BFBEB29E-D00A-4D1A-A5F0-69DE2A278BEA}">
   <ds:schemaRefs>
     <ds:schemaRef ds:uri="http://schemas.openxmlformats.org/officeDocument/2006/bibliography"/>
   </ds:schemaRefs>

</xml_diff>

<commit_message>
update req -1.0 and atp 0.7
</commit_message>
<xml_diff>
--- a/Acceptance Test Plan/Acceptance Test Plan -v0.6.docx
+++ b/Acceptance Test Plan/Acceptance Test Plan -v0.6.docx
@@ -5023,7 +5023,41 @@
                 <w:szCs w:val="24"/>
                 <w:highlight w:val="white"/>
               </w:rPr>
-              <w:t>As a Professor I want to have option to add new syllabi to the database so that database can expand</w:t>
+              <w:t>As a</w:t>
+            </w:r>
+            <w:r>
+              <w:rPr>
+                <w:sz w:val="24"/>
+                <w:szCs w:val="24"/>
+                <w:highlight w:val="white"/>
+              </w:rPr>
+              <w:t>n</w:t>
+            </w:r>
+            <w:bookmarkStart w:id="30" w:name="_GoBack"/>
+            <w:bookmarkEnd w:id="30"/>
+            <w:r>
+              <w:rPr>
+                <w:sz w:val="24"/>
+                <w:szCs w:val="24"/>
+                <w:highlight w:val="white"/>
+              </w:rPr>
+              <w:t xml:space="preserve"> </w:t>
+            </w:r>
+            <w:r>
+              <w:rPr>
+                <w:sz w:val="24"/>
+                <w:szCs w:val="24"/>
+                <w:highlight w:val="white"/>
+              </w:rPr>
+              <w:t>Admin</w:t>
+            </w:r>
+            <w:r>
+              <w:rPr>
+                <w:sz w:val="24"/>
+                <w:szCs w:val="24"/>
+                <w:highlight w:val="white"/>
+              </w:rPr>
+              <w:t xml:space="preserve"> I want to have option to add new syllabi to the database so that database can expand</w:t>
             </w:r>
           </w:p>
         </w:tc>
@@ -5137,15 +5171,15 @@
           <w:b/>
         </w:rPr>
       </w:pPr>
-      <w:bookmarkStart w:id="30" w:name="_85pd7k3ew8kh" w:colFirst="0" w:colLast="0"/>
-      <w:bookmarkEnd w:id="30"/>
+      <w:bookmarkStart w:id="31" w:name="_85pd7k3ew8kh" w:colFirst="0" w:colLast="0"/>
+      <w:bookmarkEnd w:id="31"/>
     </w:p>
     <w:p>
       <w:pPr>
         <w:spacing w:line="360" w:lineRule="auto"/>
       </w:pPr>
-      <w:bookmarkStart w:id="31" w:name="_loc1q114xu2p" w:colFirst="0" w:colLast="0"/>
-      <w:bookmarkEnd w:id="31"/>
+      <w:bookmarkStart w:id="32" w:name="_loc1q114xu2p" w:colFirst="0" w:colLast="0"/>
+      <w:bookmarkEnd w:id="32"/>
     </w:p>
     <w:p>
       <w:pPr>
@@ -5159,14 +5193,14 @@
           <w:rStyle w:val="IntenseEmphasis"/>
         </w:rPr>
       </w:pPr>
-      <w:bookmarkStart w:id="32" w:name="_Toc503099886"/>
+      <w:bookmarkStart w:id="33" w:name="_Toc503099886"/>
       <w:r>
         <w:rPr>
           <w:rStyle w:val="IntenseEmphasis"/>
         </w:rPr>
         <w:t>List of tests</w:t>
       </w:r>
-      <w:bookmarkEnd w:id="32"/>
+      <w:bookmarkEnd w:id="33"/>
     </w:p>
     <w:p>
       <w:pPr>
@@ -11951,7 +11985,43 @@
                 <w:szCs w:val="22"/>
                 <w:highlight w:val="white"/>
               </w:rPr>
-              <w:t>US14 (As a Professor I want to have option to add new syllabi to the database so that database can expand)</w:t>
+              <w:t>US14 (As a</w:t>
+            </w:r>
+            <w:r>
+              <w:rPr>
+                <w:rFonts w:ascii="Arial" w:hAnsi="Arial" w:cs="Arial"/>
+                <w:sz w:val="22"/>
+                <w:szCs w:val="22"/>
+                <w:highlight w:val="white"/>
+              </w:rPr>
+              <w:t>n</w:t>
+            </w:r>
+            <w:r>
+              <w:rPr>
+                <w:rFonts w:ascii="Arial" w:hAnsi="Arial" w:cs="Arial"/>
+                <w:sz w:val="22"/>
+                <w:szCs w:val="22"/>
+                <w:highlight w:val="white"/>
+              </w:rPr>
+              <w:t xml:space="preserve"> </w:t>
+            </w:r>
+            <w:r>
+              <w:rPr>
+                <w:rFonts w:ascii="Arial" w:hAnsi="Arial" w:cs="Arial"/>
+                <w:sz w:val="22"/>
+                <w:szCs w:val="22"/>
+                <w:highlight w:val="white"/>
+              </w:rPr>
+              <w:t>Admin</w:t>
+            </w:r>
+            <w:r>
+              <w:rPr>
+                <w:rFonts w:ascii="Arial" w:hAnsi="Arial" w:cs="Arial"/>
+                <w:sz w:val="22"/>
+                <w:szCs w:val="22"/>
+                <w:highlight w:val="white"/>
+              </w:rPr>
+              <w:t xml:space="preserve"> I want to have option to add new syllabi to the database so that database can expand)</w:t>
             </w:r>
           </w:p>
         </w:tc>
@@ -12533,8 +12603,6 @@
               </w:rPr>
               <w:t>Data are saved and changed</w:t>
             </w:r>
-            <w:bookmarkStart w:id="33" w:name="_GoBack"/>
-            <w:bookmarkEnd w:id="33"/>
           </w:p>
         </w:tc>
       </w:tr>
@@ -12645,7 +12713,6 @@
           <w:sz w:val="24"/>
           <w:szCs w:val="24"/>
         </w:rPr>
-        <w:lastRenderedPageBreak/>
         <w:t>Non-tested</w:t>
       </w:r>
       <w:r>
@@ -12653,7 +12720,15 @@
           <w:sz w:val="24"/>
           <w:szCs w:val="24"/>
         </w:rPr>
-        <w:t xml:space="preserve"> user stories are still under development and will be included in this document after they are finished.</w:t>
+        <w:t xml:space="preserve"> user stories are still under development and will be included in this document </w:t>
+      </w:r>
+      <w:r>
+        <w:rPr>
+          <w:sz w:val="24"/>
+          <w:szCs w:val="24"/>
+        </w:rPr>
+        <w:lastRenderedPageBreak/>
+        <w:t>after they are finished.</w:t>
       </w:r>
     </w:p>
     <w:p>
@@ -12762,7 +12837,7 @@
           <w:rPr>
             <w:noProof/>
           </w:rPr>
-          <w:t>12</w:t>
+          <w:t>5</w:t>
         </w:r>
         <w:r>
           <w:rPr>
@@ -16964,7 +17039,7 @@
 </file>
 
 <file path=customXml/itemProps1.xml><?xml version="1.0" encoding="utf-8"?>
-<ds:datastoreItem xmlns:ds="http://schemas.openxmlformats.org/officeDocument/2006/customXml" ds:itemID="{60D329C7-B9D4-4A16-B12C-D607C7490686}">
+<ds:datastoreItem xmlns:ds="http://schemas.openxmlformats.org/officeDocument/2006/customXml" ds:itemID="{F8EF7A42-D0F8-48F0-9A2A-881219CFA2B8}">
   <ds:schemaRefs>
     <ds:schemaRef ds:uri="http://schemas.openxmlformats.org/officeDocument/2006/bibliography"/>
   </ds:schemaRefs>

</xml_diff>